<commit_message>
trying new RL stuff
</commit_message>
<xml_diff>
--- a/_TiRakauDrive/data/comparison/comparison.docx
+++ b/_TiRakauDrive/data/comparison/comparison.docx
@@ -372,7 +372,14 @@
           <w:sz w:val="40"/>
           <w:szCs w:val="40"/>
         </w:rPr>
-        <w:t>60.36</w:t>
+        <w:t>49</w:t>
+      </w:r>
+      <w:r>
+        <w:rPr>
+          <w:sz w:val="40"/>
+          <w:szCs w:val="40"/>
+        </w:rPr>
+        <w:tab/>
       </w:r>
       <w:r>
         <w:rPr>
@@ -409,7 +416,7 @@
           <w:sz w:val="40"/>
           <w:szCs w:val="40"/>
         </w:rPr>
-        <w:t>50.72</w:t>
+        <w:t>43</w:t>
       </w:r>
       <w:r>
         <w:rPr>
@@ -454,7 +461,14 @@
           <w:sz w:val="40"/>
           <w:szCs w:val="40"/>
         </w:rPr>
-        <w:t>42.50</w:t>
+        <w:t>31</w:t>
+      </w:r>
+      <w:r>
+        <w:rPr>
+          <w:sz w:val="40"/>
+          <w:szCs w:val="40"/>
+        </w:rPr>
+        <w:tab/>
       </w:r>
       <w:r>
         <w:rPr>
@@ -491,11 +505,12 @@
           <w:sz w:val="40"/>
           <w:szCs w:val="40"/>
         </w:rPr>
-        <w:t>46.90</w:t>
-      </w:r>
-    </w:p>
-    <w:p>
-      <w:pPr>
+        <w:t>41</w:t>
+      </w:r>
+    </w:p>
+    <w:p>
+      <w:pPr>
+        <w:ind w:left="720" w:hanging="720"/>
         <w:rPr>
           <w:sz w:val="40"/>
           <w:szCs w:val="40"/>
@@ -513,250 +528,264 @@
           <w:sz w:val="40"/>
           <w:szCs w:val="40"/>
         </w:rPr>
-        <w:t>= 747</w:t>
-      </w:r>
-    </w:p>
-    <w:p>
-      <w:pPr>
-        <w:rPr>
-          <w:sz w:val="40"/>
-          <w:szCs w:val="40"/>
-        </w:rPr>
-      </w:pPr>
-    </w:p>
-    <w:p>
-      <w:pPr>
-        <w:rPr>
-          <w:sz w:val="40"/>
-          <w:szCs w:val="40"/>
-        </w:rPr>
-      </w:pPr>
-      <w:r>
-        <w:rPr>
-          <w:sz w:val="40"/>
-          <w:szCs w:val="40"/>
-        </w:rPr>
-        <w:t>SCATS:</w:t>
-      </w:r>
-      <w:r>
-        <w:rPr>
-          <w:sz w:val="40"/>
-          <w:szCs w:val="40"/>
-        </w:rPr>
-        <w:t xml:space="preserve"> </w:t>
-      </w:r>
-    </w:p>
-    <w:p>
-      <w:pPr>
-        <w:rPr>
-          <w:sz w:val="40"/>
-          <w:szCs w:val="40"/>
-        </w:rPr>
-      </w:pPr>
-      <w:proofErr w:type="spellStart"/>
-      <w:r>
-        <w:rPr>
-          <w:sz w:val="40"/>
-          <w:szCs w:val="40"/>
-        </w:rPr>
-        <w:t>timeLoss</w:t>
-      </w:r>
-      <w:proofErr w:type="spellEnd"/>
-      <w:r>
-        <w:rPr>
-          <w:sz w:val="40"/>
-          <w:szCs w:val="40"/>
-        </w:rPr>
-        <w:t xml:space="preserve">: </w:t>
-      </w:r>
-      <w:r>
-        <w:rPr>
-          <w:sz w:val="40"/>
-          <w:szCs w:val="40"/>
-        </w:rPr>
-        <w:tab/>
-        <w:t xml:space="preserve"> mean</w:t>
-      </w:r>
-      <w:r>
-        <w:rPr>
-          <w:sz w:val="40"/>
-          <w:szCs w:val="40"/>
-        </w:rPr>
-        <w:t xml:space="preserve"> =</w:t>
-      </w:r>
-      <w:r>
-        <w:rPr>
-          <w:sz w:val="40"/>
-          <w:szCs w:val="40"/>
-        </w:rPr>
-        <w:t xml:space="preserve"> </w:t>
-      </w:r>
-      <w:r>
-        <w:rPr>
-          <w:sz w:val="40"/>
-          <w:szCs w:val="40"/>
-        </w:rPr>
-        <w:t>73.89</w:t>
-      </w:r>
-      <w:r>
-        <w:rPr>
-          <w:sz w:val="40"/>
-          <w:szCs w:val="40"/>
-        </w:rPr>
-        <w:tab/>
-      </w:r>
-      <w:r>
-        <w:rPr>
-          <w:sz w:val="40"/>
-          <w:szCs w:val="40"/>
-        </w:rPr>
-        <w:tab/>
-      </w:r>
-      <w:proofErr w:type="spellStart"/>
-      <w:r>
-        <w:rPr>
-          <w:sz w:val="40"/>
-          <w:szCs w:val="40"/>
-        </w:rPr>
-        <w:t>Std</w:t>
-      </w:r>
-      <w:proofErr w:type="spellEnd"/>
-      <w:r>
-        <w:rPr>
-          <w:sz w:val="40"/>
-          <w:szCs w:val="40"/>
-        </w:rPr>
-        <w:t xml:space="preserve"> Dev = </w:t>
-      </w:r>
-      <w:r>
-        <w:rPr>
-          <w:sz w:val="40"/>
-          <w:szCs w:val="40"/>
-        </w:rPr>
-        <w:t>55.03</w:t>
-      </w:r>
-    </w:p>
-    <w:p>
-      <w:pPr>
-        <w:rPr>
-          <w:sz w:val="40"/>
-          <w:szCs w:val="40"/>
-        </w:rPr>
-      </w:pPr>
-      <w:proofErr w:type="spellStart"/>
-      <w:r>
-        <w:rPr>
-          <w:sz w:val="40"/>
-          <w:szCs w:val="40"/>
-        </w:rPr>
-        <w:t>timeStopped</w:t>
-      </w:r>
-      <w:proofErr w:type="spellEnd"/>
-      <w:r>
-        <w:rPr>
-          <w:sz w:val="40"/>
-          <w:szCs w:val="40"/>
-        </w:rPr>
-        <w:t>: mean</w:t>
-      </w:r>
-      <w:r>
-        <w:rPr>
-          <w:sz w:val="40"/>
-          <w:szCs w:val="40"/>
-        </w:rPr>
-        <w:t xml:space="preserve"> =</w:t>
-      </w:r>
-      <w:r>
-        <w:rPr>
-          <w:sz w:val="40"/>
-          <w:szCs w:val="40"/>
-        </w:rPr>
-        <w:t xml:space="preserve"> </w:t>
-      </w:r>
-      <w:r>
-        <w:rPr>
-          <w:sz w:val="40"/>
-          <w:szCs w:val="40"/>
-        </w:rPr>
-        <w:t>53.47</w:t>
-      </w:r>
-      <w:r>
-        <w:rPr>
-          <w:sz w:val="40"/>
-          <w:szCs w:val="40"/>
-        </w:rPr>
-        <w:tab/>
-      </w:r>
-      <w:r>
-        <w:rPr>
-          <w:sz w:val="40"/>
-          <w:szCs w:val="40"/>
-        </w:rPr>
-        <w:tab/>
-      </w:r>
-      <w:proofErr w:type="spellStart"/>
-      <w:r>
-        <w:rPr>
-          <w:sz w:val="40"/>
-          <w:szCs w:val="40"/>
-        </w:rPr>
-        <w:t>Std</w:t>
-      </w:r>
-      <w:proofErr w:type="spellEnd"/>
-      <w:r>
-        <w:rPr>
-          <w:sz w:val="40"/>
-          <w:szCs w:val="40"/>
-        </w:rPr>
-        <w:t xml:space="preserve"> Dev = </w:t>
-      </w:r>
-      <w:r>
-        <w:rPr>
-          <w:sz w:val="40"/>
-          <w:szCs w:val="40"/>
-        </w:rPr>
-        <w:t>50.91</w:t>
-      </w:r>
-    </w:p>
-    <w:p>
-      <w:pPr>
-        <w:rPr>
-          <w:sz w:val="40"/>
-          <w:szCs w:val="40"/>
-        </w:rPr>
-      </w:pPr>
-    </w:p>
-    <w:p>
-      <w:pPr>
-        <w:rPr>
-          <w:sz w:val="40"/>
-          <w:szCs w:val="40"/>
-        </w:rPr>
-      </w:pPr>
-      <w:r>
-        <w:rPr>
-          <w:sz w:val="40"/>
-          <w:szCs w:val="40"/>
-        </w:rPr>
-        <w:t xml:space="preserve">number of vehicle that completed their routes </w:t>
-      </w:r>
-      <w:r>
-        <w:rPr>
-          <w:sz w:val="40"/>
-          <w:szCs w:val="40"/>
-        </w:rPr>
-        <w:t>= 736</w:t>
-      </w:r>
-    </w:p>
-    <w:p>
-      <w:pPr>
-        <w:rPr>
-          <w:sz w:val="40"/>
-          <w:szCs w:val="40"/>
-        </w:rPr>
-      </w:pPr>
+        <w:t xml:space="preserve">= </w:t>
+      </w:r>
+      <w:r>
+        <w:rPr>
+          <w:sz w:val="40"/>
+          <w:szCs w:val="40"/>
+        </w:rPr>
+        <w:t>711</w:t>
+      </w:r>
+      <w:r>
+        <w:rPr>
+          <w:sz w:val="40"/>
+          <w:szCs w:val="40"/>
+        </w:rPr>
+        <w:t>in</w:t>
+      </w:r>
       <w:bookmarkStart w:id="0" w:name="_GoBack"/>
       <w:bookmarkEnd w:id="0"/>
+    </w:p>
+    <w:p>
+      <w:pPr>
+        <w:rPr>
+          <w:sz w:val="40"/>
+          <w:szCs w:val="40"/>
+        </w:rPr>
+      </w:pPr>
+    </w:p>
+    <w:p>
+      <w:pPr>
+        <w:rPr>
+          <w:sz w:val="40"/>
+          <w:szCs w:val="40"/>
+        </w:rPr>
+      </w:pPr>
+      <w:r>
+        <w:rPr>
+          <w:sz w:val="40"/>
+          <w:szCs w:val="40"/>
+        </w:rPr>
+        <w:t>SCATS:</w:t>
+      </w:r>
+      <w:r>
+        <w:rPr>
+          <w:sz w:val="40"/>
+          <w:szCs w:val="40"/>
+        </w:rPr>
+        <w:t xml:space="preserve"> </w:t>
+      </w:r>
+    </w:p>
+    <w:p>
+      <w:pPr>
+        <w:rPr>
+          <w:sz w:val="40"/>
+          <w:szCs w:val="40"/>
+        </w:rPr>
+      </w:pPr>
+      <w:proofErr w:type="spellStart"/>
+      <w:r>
+        <w:rPr>
+          <w:sz w:val="40"/>
+          <w:szCs w:val="40"/>
+        </w:rPr>
+        <w:t>timeLoss</w:t>
+      </w:r>
+      <w:proofErr w:type="spellEnd"/>
+      <w:r>
+        <w:rPr>
+          <w:sz w:val="40"/>
+          <w:szCs w:val="40"/>
+        </w:rPr>
+        <w:t xml:space="preserve">: </w:t>
+      </w:r>
+      <w:r>
+        <w:rPr>
+          <w:sz w:val="40"/>
+          <w:szCs w:val="40"/>
+        </w:rPr>
+        <w:tab/>
+        <w:t xml:space="preserve"> mean</w:t>
+      </w:r>
+      <w:r>
+        <w:rPr>
+          <w:sz w:val="40"/>
+          <w:szCs w:val="40"/>
+        </w:rPr>
+        <w:t xml:space="preserve"> =</w:t>
+      </w:r>
+      <w:r>
+        <w:rPr>
+          <w:sz w:val="40"/>
+          <w:szCs w:val="40"/>
+        </w:rPr>
+        <w:t xml:space="preserve"> </w:t>
+      </w:r>
+      <w:r>
+        <w:rPr>
+          <w:sz w:val="40"/>
+          <w:szCs w:val="40"/>
+        </w:rPr>
+        <w:t>73.89</w:t>
+      </w:r>
+      <w:r>
+        <w:rPr>
+          <w:sz w:val="40"/>
+          <w:szCs w:val="40"/>
+        </w:rPr>
+        <w:tab/>
+      </w:r>
+      <w:r>
+        <w:rPr>
+          <w:sz w:val="40"/>
+          <w:szCs w:val="40"/>
+        </w:rPr>
+        <w:tab/>
+      </w:r>
+      <w:proofErr w:type="spellStart"/>
+      <w:r>
+        <w:rPr>
+          <w:sz w:val="40"/>
+          <w:szCs w:val="40"/>
+        </w:rPr>
+        <w:t>Std</w:t>
+      </w:r>
+      <w:proofErr w:type="spellEnd"/>
+      <w:r>
+        <w:rPr>
+          <w:sz w:val="40"/>
+          <w:szCs w:val="40"/>
+        </w:rPr>
+        <w:t xml:space="preserve"> Dev = </w:t>
+      </w:r>
+      <w:r>
+        <w:rPr>
+          <w:sz w:val="40"/>
+          <w:szCs w:val="40"/>
+        </w:rPr>
+        <w:t>55.03</w:t>
+      </w:r>
+    </w:p>
+    <w:p>
+      <w:pPr>
+        <w:rPr>
+          <w:sz w:val="40"/>
+          <w:szCs w:val="40"/>
+        </w:rPr>
+      </w:pPr>
+      <w:proofErr w:type="spellStart"/>
+      <w:r>
+        <w:rPr>
+          <w:sz w:val="40"/>
+          <w:szCs w:val="40"/>
+        </w:rPr>
+        <w:t>timeStopped</w:t>
+      </w:r>
+      <w:proofErr w:type="spellEnd"/>
+      <w:r>
+        <w:rPr>
+          <w:sz w:val="40"/>
+          <w:szCs w:val="40"/>
+        </w:rPr>
+        <w:t>: mean</w:t>
+      </w:r>
+      <w:r>
+        <w:rPr>
+          <w:sz w:val="40"/>
+          <w:szCs w:val="40"/>
+        </w:rPr>
+        <w:t xml:space="preserve"> =</w:t>
+      </w:r>
+      <w:r>
+        <w:rPr>
+          <w:sz w:val="40"/>
+          <w:szCs w:val="40"/>
+        </w:rPr>
+        <w:t xml:space="preserve"> </w:t>
+      </w:r>
+      <w:r>
+        <w:rPr>
+          <w:sz w:val="40"/>
+          <w:szCs w:val="40"/>
+        </w:rPr>
+        <w:t>53.47</w:t>
+      </w:r>
+      <w:r>
+        <w:rPr>
+          <w:sz w:val="40"/>
+          <w:szCs w:val="40"/>
+        </w:rPr>
+        <w:tab/>
+      </w:r>
+      <w:r>
+        <w:rPr>
+          <w:sz w:val="40"/>
+          <w:szCs w:val="40"/>
+        </w:rPr>
+        <w:tab/>
+      </w:r>
+      <w:proofErr w:type="spellStart"/>
+      <w:r>
+        <w:rPr>
+          <w:sz w:val="40"/>
+          <w:szCs w:val="40"/>
+        </w:rPr>
+        <w:t>Std</w:t>
+      </w:r>
+      <w:proofErr w:type="spellEnd"/>
+      <w:r>
+        <w:rPr>
+          <w:sz w:val="40"/>
+          <w:szCs w:val="40"/>
+        </w:rPr>
+        <w:t xml:space="preserve"> Dev = </w:t>
+      </w:r>
+      <w:r>
+        <w:rPr>
+          <w:sz w:val="40"/>
+          <w:szCs w:val="40"/>
+        </w:rPr>
+        <w:t>50.91</w:t>
+      </w:r>
+    </w:p>
+    <w:p>
+      <w:pPr>
+        <w:rPr>
+          <w:sz w:val="40"/>
+          <w:szCs w:val="40"/>
+        </w:rPr>
+      </w:pPr>
+    </w:p>
+    <w:p>
+      <w:pPr>
+        <w:rPr>
+          <w:sz w:val="40"/>
+          <w:szCs w:val="40"/>
+        </w:rPr>
+      </w:pPr>
+      <w:r>
+        <w:rPr>
+          <w:sz w:val="40"/>
+          <w:szCs w:val="40"/>
+        </w:rPr>
+        <w:t xml:space="preserve">number of vehicle that completed their routes </w:t>
+      </w:r>
+      <w:r>
+        <w:rPr>
+          <w:sz w:val="40"/>
+          <w:szCs w:val="40"/>
+        </w:rPr>
+        <w:t>= 736</w:t>
+      </w:r>
+    </w:p>
+    <w:p>
+      <w:pPr>
+        <w:rPr>
+          <w:sz w:val="40"/>
+          <w:szCs w:val="40"/>
+        </w:rPr>
+      </w:pPr>
     </w:p>
     <w:p>
       <w:pPr>

</xml_diff>

<commit_message>
started work on db
</commit_message>
<xml_diff>
--- a/_TiRakauDrive/data/comparison/comparison.docx
+++ b/_TiRakauDrive/data/comparison/comparison.docx
@@ -44,14 +44,27 @@
       <w:r>
         <w:t xml:space="preserve">Figure </w:t>
       </w:r>
-      <w:fldSimple w:instr=" SEQ Figure \* ARABIC ">
-        <w:r>
-          <w:rPr>
-            <w:noProof/>
-          </w:rPr>
-          <w:t>1</w:t>
-        </w:r>
-      </w:fldSimple>
+      <w:r>
+        <w:fldChar w:fldCharType="begin"/>
+      </w:r>
+      <w:r>
+        <w:instrText xml:space="preserve"> SEQ Figure \* ARABIC </w:instrText>
+      </w:r>
+      <w:r>
+        <w:fldChar w:fldCharType="separate"/>
+      </w:r>
+      <w:r>
+        <w:rPr>
+          <w:noProof/>
+        </w:rPr>
+        <w:t>1</w:t>
+      </w:r>
+      <w:r>
+        <w:rPr>
+          <w:noProof/>
+        </w:rPr>
+        <w:fldChar w:fldCharType="end"/>
+      </w:r>
       <w:r>
         <w:t>: EDF time loss</w:t>
       </w:r>
@@ -75,14 +88,27 @@
       <w:r>
         <w:t xml:space="preserve">Figure </w:t>
       </w:r>
-      <w:fldSimple w:instr=" SEQ Figure \* ARABIC ">
-        <w:r>
-          <w:rPr>
-            <w:noProof/>
-          </w:rPr>
-          <w:t>2</w:t>
-        </w:r>
-      </w:fldSimple>
+      <w:r>
+        <w:fldChar w:fldCharType="begin"/>
+      </w:r>
+      <w:r>
+        <w:instrText xml:space="preserve"> SEQ Figure \* ARABIC </w:instrText>
+      </w:r>
+      <w:r>
+        <w:fldChar w:fldCharType="separate"/>
+      </w:r>
+      <w:r>
+        <w:rPr>
+          <w:noProof/>
+        </w:rPr>
+        <w:t>2</w:t>
+      </w:r>
+      <w:r>
+        <w:rPr>
+          <w:noProof/>
+        </w:rPr>
+        <w:fldChar w:fldCharType="end"/>
+      </w:r>
       <w:r>
         <w:t>: SCATS time loss</w:t>
       </w:r>
@@ -153,14 +179,27 @@
       <w:r>
         <w:t xml:space="preserve">Figure </w:t>
       </w:r>
-      <w:fldSimple w:instr=" SEQ Figure \* ARABIC ">
-        <w:r>
-          <w:rPr>
-            <w:noProof/>
-          </w:rPr>
-          <w:t>3</w:t>
-        </w:r>
-      </w:fldSimple>
+      <w:r>
+        <w:fldChar w:fldCharType="begin"/>
+      </w:r>
+      <w:r>
+        <w:instrText xml:space="preserve"> SEQ Figure \* ARABIC </w:instrText>
+      </w:r>
+      <w:r>
+        <w:fldChar w:fldCharType="separate"/>
+      </w:r>
+      <w:r>
+        <w:rPr>
+          <w:noProof/>
+        </w:rPr>
+        <w:t>3</w:t>
+      </w:r>
+      <w:r>
+        <w:rPr>
+          <w:noProof/>
+        </w:rPr>
+        <w:fldChar w:fldCharType="end"/>
+      </w:r>
       <w:r>
         <w:t>: RL time loss</w:t>
       </w:r>
@@ -172,7 +211,7 @@
       <w:r>
         <w:lastRenderedPageBreak/>
         <w:pict>
-          <v:shape id="_x0000_i1028" type="#_x0000_t75" style="width:283.5pt;height:201pt">
+          <v:shape id="_x0000_i1027" type="#_x0000_t75" style="width:283.5pt;height:201pt">
             <v:imagedata r:id="rId7" o:title="EDF-timestopped" croptop="12228f" cropbottom="2102f"/>
           </v:shape>
         </w:pict>
@@ -185,14 +224,27 @@
       <w:r>
         <w:t xml:space="preserve">Figure </w:t>
       </w:r>
-      <w:fldSimple w:instr=" SEQ Figure \* ARABIC ">
-        <w:r>
-          <w:rPr>
-            <w:noProof/>
-          </w:rPr>
-          <w:t>4</w:t>
-        </w:r>
-      </w:fldSimple>
+      <w:r>
+        <w:fldChar w:fldCharType="begin"/>
+      </w:r>
+      <w:r>
+        <w:instrText xml:space="preserve"> SEQ Figure \* ARABIC </w:instrText>
+      </w:r>
+      <w:r>
+        <w:fldChar w:fldCharType="separate"/>
+      </w:r>
+      <w:r>
+        <w:rPr>
+          <w:noProof/>
+        </w:rPr>
+        <w:t>4</w:t>
+      </w:r>
+      <w:r>
+        <w:rPr>
+          <w:noProof/>
+        </w:rPr>
+        <w:fldChar w:fldCharType="end"/>
+      </w:r>
       <w:r>
         <w:t>: EDF time stopped</w:t>
       </w:r>
@@ -204,7 +256,7 @@
       </w:pPr>
       <w:r>
         <w:pict>
-          <v:shape id="_x0000_i1029" type="#_x0000_t75" style="width:283.5pt;height:194.25pt">
+          <v:shape id="_x0000_i1028" type="#_x0000_t75" style="width:283.5pt;height:194.25pt">
             <v:imagedata r:id="rId8" o:title="SCATS-timestopped" croptop="4458f" cropbottom="3344f"/>
           </v:shape>
         </w:pict>
@@ -217,14 +269,27 @@
       <w:r>
         <w:t xml:space="preserve">Figure </w:t>
       </w:r>
-      <w:fldSimple w:instr=" SEQ Figure \* ARABIC ">
-        <w:r>
-          <w:rPr>
-            <w:noProof/>
-          </w:rPr>
-          <w:t>5</w:t>
-        </w:r>
-      </w:fldSimple>
+      <w:r>
+        <w:fldChar w:fldCharType="begin"/>
+      </w:r>
+      <w:r>
+        <w:instrText xml:space="preserve"> SEQ Figure \* ARABIC </w:instrText>
+      </w:r>
+      <w:r>
+        <w:fldChar w:fldCharType="separate"/>
+      </w:r>
+      <w:r>
+        <w:rPr>
+          <w:noProof/>
+        </w:rPr>
+        <w:t>5</w:t>
+      </w:r>
+      <w:r>
+        <w:rPr>
+          <w:noProof/>
+        </w:rPr>
+        <w:fldChar w:fldCharType="end"/>
+      </w:r>
       <w:r>
         <w:t>: SCATS time stopped</w:t>
       </w:r>
@@ -294,14 +359,27 @@
       <w:r>
         <w:t xml:space="preserve">Figure </w:t>
       </w:r>
-      <w:fldSimple w:instr=" SEQ Figure \* ARABIC ">
-        <w:r>
-          <w:rPr>
-            <w:noProof/>
-          </w:rPr>
-          <w:t>6</w:t>
-        </w:r>
-      </w:fldSimple>
+      <w:r>
+        <w:fldChar w:fldCharType="begin"/>
+      </w:r>
+      <w:r>
+        <w:instrText xml:space="preserve"> SEQ Figure \* ARABIC </w:instrText>
+      </w:r>
+      <w:r>
+        <w:fldChar w:fldCharType="separate"/>
+      </w:r>
+      <w:r>
+        <w:rPr>
+          <w:noProof/>
+        </w:rPr>
+        <w:t>6</w:t>
+      </w:r>
+      <w:r>
+        <w:rPr>
+          <w:noProof/>
+        </w:rPr>
+        <w:fldChar w:fldCharType="end"/>
+      </w:r>
       <w:r>
         <w:t>: RL time stopped</w:t>
       </w:r>
@@ -537,12 +615,526 @@
         </w:rPr>
         <w:t>711</w:t>
       </w:r>
-      <w:r>
-        <w:rPr>
-          <w:sz w:val="40"/>
-          <w:szCs w:val="40"/>
-        </w:rPr>
-        <w:t>in</w:t>
+    </w:p>
+    <w:p>
+      <w:pPr>
+        <w:ind w:left="720" w:hanging="720"/>
+        <w:rPr>
+          <w:sz w:val="40"/>
+          <w:szCs w:val="40"/>
+        </w:rPr>
+      </w:pPr>
+    </w:p>
+    <w:p>
+      <w:pPr>
+        <w:rPr>
+          <w:sz w:val="40"/>
+          <w:szCs w:val="40"/>
+        </w:rPr>
+      </w:pPr>
+    </w:p>
+    <w:p>
+      <w:pPr>
+        <w:rPr>
+          <w:sz w:val="40"/>
+          <w:szCs w:val="40"/>
+        </w:rPr>
+      </w:pPr>
+      <w:r>
+        <w:rPr>
+          <w:sz w:val="40"/>
+          <w:szCs w:val="40"/>
+        </w:rPr>
+        <w:t>SCATS:</w:t>
+      </w:r>
+      <w:r>
+        <w:rPr>
+          <w:sz w:val="40"/>
+          <w:szCs w:val="40"/>
+        </w:rPr>
+        <w:t xml:space="preserve"> </w:t>
+      </w:r>
+    </w:p>
+    <w:p>
+      <w:pPr>
+        <w:rPr>
+          <w:sz w:val="40"/>
+          <w:szCs w:val="40"/>
+        </w:rPr>
+      </w:pPr>
+      <w:proofErr w:type="spellStart"/>
+      <w:r>
+        <w:rPr>
+          <w:sz w:val="40"/>
+          <w:szCs w:val="40"/>
+        </w:rPr>
+        <w:t>timeLoss</w:t>
+      </w:r>
+      <w:proofErr w:type="spellEnd"/>
+      <w:r>
+        <w:rPr>
+          <w:sz w:val="40"/>
+          <w:szCs w:val="40"/>
+        </w:rPr>
+        <w:t xml:space="preserve">: </w:t>
+      </w:r>
+      <w:r>
+        <w:rPr>
+          <w:sz w:val="40"/>
+          <w:szCs w:val="40"/>
+        </w:rPr>
+        <w:tab/>
+        <w:t xml:space="preserve"> mean</w:t>
+      </w:r>
+      <w:r>
+        <w:rPr>
+          <w:sz w:val="40"/>
+          <w:szCs w:val="40"/>
+        </w:rPr>
+        <w:t xml:space="preserve"> =</w:t>
+      </w:r>
+      <w:r>
+        <w:rPr>
+          <w:sz w:val="40"/>
+          <w:szCs w:val="40"/>
+        </w:rPr>
+        <w:t xml:space="preserve"> </w:t>
+      </w:r>
+      <w:r>
+        <w:rPr>
+          <w:sz w:val="40"/>
+          <w:szCs w:val="40"/>
+        </w:rPr>
+        <w:t>73.89</w:t>
+      </w:r>
+      <w:r>
+        <w:rPr>
+          <w:sz w:val="40"/>
+          <w:szCs w:val="40"/>
+        </w:rPr>
+        <w:tab/>
+      </w:r>
+      <w:r>
+        <w:rPr>
+          <w:sz w:val="40"/>
+          <w:szCs w:val="40"/>
+        </w:rPr>
+        <w:tab/>
+      </w:r>
+      <w:proofErr w:type="spellStart"/>
+      <w:r>
+        <w:rPr>
+          <w:sz w:val="40"/>
+          <w:szCs w:val="40"/>
+        </w:rPr>
+        <w:t>Std</w:t>
+      </w:r>
+      <w:proofErr w:type="spellEnd"/>
+      <w:r>
+        <w:rPr>
+          <w:sz w:val="40"/>
+          <w:szCs w:val="40"/>
+        </w:rPr>
+        <w:t xml:space="preserve"> Dev = </w:t>
+      </w:r>
+      <w:r>
+        <w:rPr>
+          <w:sz w:val="40"/>
+          <w:szCs w:val="40"/>
+        </w:rPr>
+        <w:t>55.03</w:t>
+      </w:r>
+    </w:p>
+    <w:p>
+      <w:pPr>
+        <w:rPr>
+          <w:sz w:val="40"/>
+          <w:szCs w:val="40"/>
+        </w:rPr>
+      </w:pPr>
+      <w:proofErr w:type="spellStart"/>
+      <w:r>
+        <w:rPr>
+          <w:sz w:val="40"/>
+          <w:szCs w:val="40"/>
+        </w:rPr>
+        <w:t>timeStopped</w:t>
+      </w:r>
+      <w:proofErr w:type="spellEnd"/>
+      <w:r>
+        <w:rPr>
+          <w:sz w:val="40"/>
+          <w:szCs w:val="40"/>
+        </w:rPr>
+        <w:t>: mean</w:t>
+      </w:r>
+      <w:r>
+        <w:rPr>
+          <w:sz w:val="40"/>
+          <w:szCs w:val="40"/>
+        </w:rPr>
+        <w:t xml:space="preserve"> =</w:t>
+      </w:r>
+      <w:r>
+        <w:rPr>
+          <w:sz w:val="40"/>
+          <w:szCs w:val="40"/>
+        </w:rPr>
+        <w:t xml:space="preserve"> </w:t>
+      </w:r>
+      <w:r>
+        <w:rPr>
+          <w:sz w:val="40"/>
+          <w:szCs w:val="40"/>
+        </w:rPr>
+        <w:t>53.47</w:t>
+      </w:r>
+      <w:r>
+        <w:rPr>
+          <w:sz w:val="40"/>
+          <w:szCs w:val="40"/>
+        </w:rPr>
+        <w:tab/>
+      </w:r>
+      <w:r>
+        <w:rPr>
+          <w:sz w:val="40"/>
+          <w:szCs w:val="40"/>
+        </w:rPr>
+        <w:tab/>
+      </w:r>
+      <w:proofErr w:type="spellStart"/>
+      <w:r>
+        <w:rPr>
+          <w:sz w:val="40"/>
+          <w:szCs w:val="40"/>
+        </w:rPr>
+        <w:t>Std</w:t>
+      </w:r>
+      <w:proofErr w:type="spellEnd"/>
+      <w:r>
+        <w:rPr>
+          <w:sz w:val="40"/>
+          <w:szCs w:val="40"/>
+        </w:rPr>
+        <w:t xml:space="preserve"> Dev = </w:t>
+      </w:r>
+      <w:r>
+        <w:rPr>
+          <w:sz w:val="40"/>
+          <w:szCs w:val="40"/>
+        </w:rPr>
+        <w:t>50.91</w:t>
+      </w:r>
+    </w:p>
+    <w:p>
+      <w:pPr>
+        <w:rPr>
+          <w:sz w:val="40"/>
+          <w:szCs w:val="40"/>
+        </w:rPr>
+      </w:pPr>
+    </w:p>
+    <w:p>
+      <w:pPr>
+        <w:rPr>
+          <w:sz w:val="40"/>
+          <w:szCs w:val="40"/>
+        </w:rPr>
+      </w:pPr>
+      <w:r>
+        <w:rPr>
+          <w:sz w:val="40"/>
+          <w:szCs w:val="40"/>
+        </w:rPr>
+        <w:t xml:space="preserve">number of vehicle that completed their routes </w:t>
+      </w:r>
+      <w:r>
+        <w:rPr>
+          <w:sz w:val="40"/>
+          <w:szCs w:val="40"/>
+        </w:rPr>
+        <w:t>= 736</w:t>
+      </w:r>
+    </w:p>
+    <w:p>
+      <w:pPr>
+        <w:rPr>
+          <w:sz w:val="40"/>
+          <w:szCs w:val="40"/>
+        </w:rPr>
+      </w:pPr>
+    </w:p>
+    <w:p>
+      <w:pPr>
+        <w:rPr>
+          <w:sz w:val="40"/>
+          <w:szCs w:val="40"/>
+        </w:rPr>
+      </w:pPr>
+      <w:r>
+        <w:rPr>
+          <w:sz w:val="40"/>
+          <w:szCs w:val="40"/>
+        </w:rPr>
+        <w:t>RL:</w:t>
+      </w:r>
+    </w:p>
+    <w:p>
+      <w:pPr>
+        <w:rPr>
+          <w:sz w:val="40"/>
+          <w:szCs w:val="40"/>
+        </w:rPr>
+      </w:pPr>
+      <w:proofErr w:type="spellStart"/>
+      <w:r>
+        <w:rPr>
+          <w:sz w:val="40"/>
+          <w:szCs w:val="40"/>
+        </w:rPr>
+        <w:t>timeLoss</w:t>
+      </w:r>
+      <w:proofErr w:type="spellEnd"/>
+      <w:r>
+        <w:rPr>
+          <w:sz w:val="40"/>
+          <w:szCs w:val="40"/>
+        </w:rPr>
+        <w:t>:</w:t>
+      </w:r>
+      <w:r>
+        <w:rPr>
+          <w:sz w:val="40"/>
+          <w:szCs w:val="40"/>
+        </w:rPr>
+        <w:tab/>
+        <w:t xml:space="preserve"> mean</w:t>
+      </w:r>
+      <w:r>
+        <w:rPr>
+          <w:sz w:val="40"/>
+          <w:szCs w:val="40"/>
+        </w:rPr>
+        <w:t xml:space="preserve"> =</w:t>
+      </w:r>
+      <w:r>
+        <w:rPr>
+          <w:sz w:val="40"/>
+          <w:szCs w:val="40"/>
+        </w:rPr>
+        <w:tab/>
+      </w:r>
+      <w:r>
+        <w:rPr>
+          <w:sz w:val="40"/>
+          <w:szCs w:val="40"/>
+        </w:rPr>
+        <w:t>62.93</w:t>
+      </w:r>
+      <w:r>
+        <w:rPr>
+          <w:sz w:val="40"/>
+          <w:szCs w:val="40"/>
+        </w:rPr>
+        <w:tab/>
+      </w:r>
+      <w:r>
+        <w:rPr>
+          <w:sz w:val="40"/>
+          <w:szCs w:val="40"/>
+        </w:rPr>
+        <w:tab/>
+      </w:r>
+      <w:proofErr w:type="spellStart"/>
+      <w:r>
+        <w:rPr>
+          <w:sz w:val="40"/>
+          <w:szCs w:val="40"/>
+        </w:rPr>
+        <w:t>Std</w:t>
+      </w:r>
+      <w:proofErr w:type="spellEnd"/>
+      <w:r>
+        <w:rPr>
+          <w:sz w:val="40"/>
+          <w:szCs w:val="40"/>
+        </w:rPr>
+        <w:t xml:space="preserve"> Dev = </w:t>
+      </w:r>
+      <w:r>
+        <w:rPr>
+          <w:sz w:val="40"/>
+          <w:szCs w:val="40"/>
+        </w:rPr>
+        <w:t>77.31</w:t>
+      </w:r>
+    </w:p>
+    <w:p>
+      <w:pPr>
+        <w:rPr>
+          <w:sz w:val="40"/>
+          <w:szCs w:val="40"/>
+        </w:rPr>
+      </w:pPr>
+      <w:proofErr w:type="spellStart"/>
+      <w:r>
+        <w:rPr>
+          <w:sz w:val="40"/>
+          <w:szCs w:val="40"/>
+        </w:rPr>
+        <w:t>timeStopped</w:t>
+      </w:r>
+      <w:proofErr w:type="spellEnd"/>
+      <w:r>
+        <w:rPr>
+          <w:sz w:val="40"/>
+          <w:szCs w:val="40"/>
+        </w:rPr>
+        <w:t>: mean</w:t>
+      </w:r>
+      <w:r>
+        <w:rPr>
+          <w:sz w:val="40"/>
+          <w:szCs w:val="40"/>
+        </w:rPr>
+        <w:t xml:space="preserve"> =</w:t>
+      </w:r>
+      <w:r>
+        <w:rPr>
+          <w:sz w:val="40"/>
+          <w:szCs w:val="40"/>
+        </w:rPr>
+        <w:tab/>
+      </w:r>
+      <w:r>
+        <w:rPr>
+          <w:sz w:val="40"/>
+          <w:szCs w:val="40"/>
+        </w:rPr>
+        <w:t>39.23</w:t>
+      </w:r>
+      <w:r>
+        <w:rPr>
+          <w:sz w:val="40"/>
+          <w:szCs w:val="40"/>
+        </w:rPr>
+        <w:tab/>
+      </w:r>
+      <w:r>
+        <w:rPr>
+          <w:sz w:val="40"/>
+          <w:szCs w:val="40"/>
+        </w:rPr>
+        <w:tab/>
+      </w:r>
+      <w:proofErr w:type="spellStart"/>
+      <w:r>
+        <w:rPr>
+          <w:sz w:val="40"/>
+          <w:szCs w:val="40"/>
+        </w:rPr>
+        <w:t>Std</w:t>
+      </w:r>
+      <w:proofErr w:type="spellEnd"/>
+      <w:r>
+        <w:rPr>
+          <w:sz w:val="40"/>
+          <w:szCs w:val="40"/>
+        </w:rPr>
+        <w:t xml:space="preserve"> Dev = </w:t>
+      </w:r>
+      <w:r>
+        <w:rPr>
+          <w:sz w:val="40"/>
+          <w:szCs w:val="40"/>
+        </w:rPr>
+        <w:t>69.82</w:t>
+      </w:r>
+    </w:p>
+    <w:p>
+      <w:pPr>
+        <w:rPr>
+          <w:sz w:val="40"/>
+          <w:szCs w:val="40"/>
+        </w:rPr>
+      </w:pPr>
+      <w:r>
+        <w:rPr>
+          <w:sz w:val="40"/>
+          <w:szCs w:val="40"/>
+        </w:rPr>
+        <w:t xml:space="preserve">routes completed = </w:t>
+      </w:r>
+      <w:r>
+        <w:rPr>
+          <w:sz w:val="40"/>
+          <w:szCs w:val="40"/>
+        </w:rPr>
+        <w:t>665</w:t>
+      </w:r>
+    </w:p>
+    <w:p>
+      <w:pPr>
+        <w:rPr>
+          <w:sz w:val="40"/>
+          <w:szCs w:val="40"/>
+        </w:rPr>
+      </w:pPr>
+    </w:p>
+    <w:p>
+      <w:pPr>
+        <w:rPr>
+          <w:sz w:val="40"/>
+          <w:szCs w:val="40"/>
+        </w:rPr>
+      </w:pPr>
+      <w:r>
+        <w:rPr>
+          <w:sz w:val="40"/>
+          <w:szCs w:val="40"/>
+        </w:rPr>
+        <w:t xml:space="preserve">Hypothesis: vehicles may not be generated? Thus </w:t>
+      </w:r>
+      <w:proofErr w:type="spellStart"/>
+      <w:r>
+        <w:rPr>
+          <w:sz w:val="40"/>
+          <w:szCs w:val="40"/>
+        </w:rPr>
+        <w:t>timeloss</w:t>
+      </w:r>
+      <w:proofErr w:type="spellEnd"/>
+      <w:r>
+        <w:rPr>
+          <w:sz w:val="40"/>
+          <w:szCs w:val="40"/>
+        </w:rPr>
+        <w:t xml:space="preserve"> isn’t counted? Could try extend incoming roads and test again. </w:t>
+      </w:r>
+    </w:p>
+    <w:p>
+      <w:pPr>
+        <w:rPr>
+          <w:sz w:val="40"/>
+          <w:szCs w:val="40"/>
+        </w:rPr>
+      </w:pPr>
+    </w:p>
+    <w:p>
+      <w:pPr>
+        <w:rPr>
+          <w:sz w:val="40"/>
+          <w:szCs w:val="40"/>
+        </w:rPr>
+      </w:pPr>
+      <w:r>
+        <w:rPr>
+          <w:sz w:val="40"/>
+          <w:szCs w:val="40"/>
+        </w:rPr>
+        <w:lastRenderedPageBreak/>
+        <w:t>REDO with graphs</w:t>
       </w:r>
       <w:bookmarkStart w:id="0" w:name="_GoBack"/>
       <w:bookmarkEnd w:id="0"/>
@@ -567,7 +1159,47 @@
           <w:sz w:val="40"/>
           <w:szCs w:val="40"/>
         </w:rPr>
-        <w:t>SCATS:</w:t>
+        <w:t>New EDF:</w:t>
+      </w:r>
+    </w:p>
+    <w:p>
+      <w:pPr>
+        <w:ind w:left="720" w:hanging="720"/>
+        <w:rPr>
+          <w:sz w:val="40"/>
+          <w:szCs w:val="40"/>
+        </w:rPr>
+      </w:pPr>
+      <w:proofErr w:type="spellStart"/>
+      <w:r>
+        <w:rPr>
+          <w:sz w:val="40"/>
+          <w:szCs w:val="40"/>
+        </w:rPr>
+        <w:t>timeLoss</w:t>
+      </w:r>
+      <w:proofErr w:type="spellEnd"/>
+      <w:r>
+        <w:rPr>
+          <w:sz w:val="40"/>
+          <w:szCs w:val="40"/>
+        </w:rPr>
+        <w:t>:</w:t>
+      </w:r>
+      <w:r>
+        <w:rPr>
+          <w:sz w:val="40"/>
+          <w:szCs w:val="40"/>
+        </w:rPr>
+        <w:tab/>
+        <w:t xml:space="preserve"> mean</w:t>
+      </w:r>
+      <w:r>
+        <w:rPr>
+          <w:sz w:val="40"/>
+          <w:szCs w:val="40"/>
+        </w:rPr>
+        <w:t xml:space="preserve"> =</w:t>
       </w:r>
       <w:r>
         <w:rPr>
@@ -576,21 +1208,48 @@
         </w:rPr>
         <w:t xml:space="preserve"> </w:t>
       </w:r>
-    </w:p>
-    <w:p>
-      <w:pPr>
-        <w:rPr>
-          <w:sz w:val="40"/>
-          <w:szCs w:val="40"/>
-        </w:rPr>
-      </w:pPr>
+      <w:r>
+        <w:rPr>
+          <w:sz w:val="40"/>
+          <w:szCs w:val="40"/>
+        </w:rPr>
+        <w:t>59.</w:t>
+      </w:r>
+      <w:r>
+        <w:rPr>
+          <w:sz w:val="40"/>
+          <w:szCs w:val="40"/>
+        </w:rPr>
+        <w:t>4</w:t>
+      </w:r>
+      <w:r>
+        <w:rPr>
+          <w:sz w:val="40"/>
+          <w:szCs w:val="40"/>
+        </w:rPr>
+        <w:tab/>
+      </w:r>
+      <w:r>
+        <w:rPr>
+          <w:sz w:val="40"/>
+          <w:szCs w:val="40"/>
+        </w:rPr>
+        <w:tab/>
+      </w:r>
+      <w:r>
+        <w:rPr>
+          <w:sz w:val="40"/>
+          <w:szCs w:val="40"/>
+        </w:rPr>
+        <w:tab/>
+      </w:r>
       <w:proofErr w:type="spellStart"/>
       <w:r>
         <w:rPr>
           <w:sz w:val="40"/>
           <w:szCs w:val="40"/>
         </w:rPr>
-        <w:t>timeLoss</w:t>
+        <w:t>Std</w:t>
       </w:r>
       <w:proofErr w:type="spellEnd"/>
       <w:r>
@@ -598,22 +1257,117 @@
           <w:sz w:val="40"/>
           <w:szCs w:val="40"/>
         </w:rPr>
-        <w:t xml:space="preserve">: </w:t>
-      </w:r>
-      <w:r>
-        <w:rPr>
-          <w:sz w:val="40"/>
-          <w:szCs w:val="40"/>
-        </w:rPr>
-        <w:tab/>
-        <w:t xml:space="preserve"> mean</w:t>
-      </w:r>
-      <w:r>
-        <w:rPr>
-          <w:sz w:val="40"/>
-          <w:szCs w:val="40"/>
-        </w:rPr>
-        <w:t xml:space="preserve"> =</w:t>
+        <w:t xml:space="preserve"> Dev = </w:t>
+      </w:r>
+      <w:r>
+        <w:rPr>
+          <w:sz w:val="40"/>
+          <w:szCs w:val="40"/>
+        </w:rPr>
+        <w:t>51.</w:t>
+      </w:r>
+      <w:r>
+        <w:rPr>
+          <w:sz w:val="40"/>
+          <w:szCs w:val="40"/>
+        </w:rPr>
+        <w:t>0</w:t>
+      </w:r>
+    </w:p>
+    <w:p>
+      <w:pPr>
+        <w:rPr>
+          <w:sz w:val="40"/>
+          <w:szCs w:val="40"/>
+        </w:rPr>
+      </w:pPr>
+      <w:proofErr w:type="spellStart"/>
+      <w:r>
+        <w:rPr>
+          <w:sz w:val="40"/>
+          <w:szCs w:val="40"/>
+        </w:rPr>
+        <w:t>timeStopped</w:t>
+      </w:r>
+      <w:proofErr w:type="spellEnd"/>
+      <w:r>
+        <w:rPr>
+          <w:sz w:val="40"/>
+          <w:szCs w:val="40"/>
+        </w:rPr>
+        <w:t>: mean</w:t>
+      </w:r>
+      <w:r>
+        <w:rPr>
+          <w:sz w:val="40"/>
+          <w:szCs w:val="40"/>
+        </w:rPr>
+        <w:t xml:space="preserve"> = </w:t>
+      </w:r>
+      <w:r>
+        <w:rPr>
+          <w:sz w:val="40"/>
+          <w:szCs w:val="40"/>
+        </w:rPr>
+        <w:t>39.</w:t>
+      </w:r>
+      <w:r>
+        <w:rPr>
+          <w:sz w:val="40"/>
+          <w:szCs w:val="40"/>
+        </w:rPr>
+        <w:t>6</w:t>
+      </w:r>
+      <w:r>
+        <w:rPr>
+          <w:sz w:val="40"/>
+          <w:szCs w:val="40"/>
+        </w:rPr>
+        <w:tab/>
+      </w:r>
+      <w:r>
+        <w:rPr>
+          <w:sz w:val="40"/>
+          <w:szCs w:val="40"/>
+        </w:rPr>
+        <w:tab/>
+      </w:r>
+      <w:r>
+        <w:rPr>
+          <w:sz w:val="40"/>
+          <w:szCs w:val="40"/>
+        </w:rPr>
+        <w:tab/>
+      </w:r>
+      <w:proofErr w:type="spellStart"/>
+      <w:r>
+        <w:rPr>
+          <w:sz w:val="40"/>
+          <w:szCs w:val="40"/>
+        </w:rPr>
+        <w:t>Std</w:t>
+      </w:r>
+      <w:proofErr w:type="spellEnd"/>
+      <w:r>
+        <w:rPr>
+          <w:sz w:val="40"/>
+          <w:szCs w:val="40"/>
+        </w:rPr>
+        <w:t xml:space="preserve"> Dev = </w:t>
+      </w:r>
+      <w:r>
+        <w:rPr>
+          <w:sz w:val="40"/>
+          <w:szCs w:val="40"/>
+        </w:rPr>
+        <w:t>45.</w:t>
+      </w:r>
+      <w:r>
+        <w:rPr>
+          <w:sz w:val="40"/>
+          <w:szCs w:val="40"/>
+        </w:rPr>
+        <w:t>1</w:t>
       </w:r>
       <w:r>
         <w:rPr>
@@ -622,143 +1376,10 @@
         </w:rPr>
         <w:t xml:space="preserve"> </w:t>
       </w:r>
-      <w:r>
-        <w:rPr>
-          <w:sz w:val="40"/>
-          <w:szCs w:val="40"/>
-        </w:rPr>
-        <w:t>73.89</w:t>
-      </w:r>
-      <w:r>
-        <w:rPr>
-          <w:sz w:val="40"/>
-          <w:szCs w:val="40"/>
-        </w:rPr>
-        <w:tab/>
-      </w:r>
-      <w:r>
-        <w:rPr>
-          <w:sz w:val="40"/>
-          <w:szCs w:val="40"/>
-        </w:rPr>
-        <w:tab/>
-      </w:r>
-      <w:proofErr w:type="spellStart"/>
-      <w:r>
-        <w:rPr>
-          <w:sz w:val="40"/>
-          <w:szCs w:val="40"/>
-        </w:rPr>
-        <w:t>Std</w:t>
-      </w:r>
-      <w:proofErr w:type="spellEnd"/>
-      <w:r>
-        <w:rPr>
-          <w:sz w:val="40"/>
-          <w:szCs w:val="40"/>
-        </w:rPr>
-        <w:t xml:space="preserve"> Dev = </w:t>
-      </w:r>
-      <w:r>
-        <w:rPr>
-          <w:sz w:val="40"/>
-          <w:szCs w:val="40"/>
-        </w:rPr>
-        <w:t>55.03</w:t>
-      </w:r>
-    </w:p>
-    <w:p>
-      <w:pPr>
-        <w:rPr>
-          <w:sz w:val="40"/>
-          <w:szCs w:val="40"/>
-        </w:rPr>
-      </w:pPr>
-      <w:proofErr w:type="spellStart"/>
-      <w:r>
-        <w:rPr>
-          <w:sz w:val="40"/>
-          <w:szCs w:val="40"/>
-        </w:rPr>
-        <w:t>timeStopped</w:t>
-      </w:r>
-      <w:proofErr w:type="spellEnd"/>
-      <w:r>
-        <w:rPr>
-          <w:sz w:val="40"/>
-          <w:szCs w:val="40"/>
-        </w:rPr>
-        <w:t>: mean</w:t>
-      </w:r>
-      <w:r>
-        <w:rPr>
-          <w:sz w:val="40"/>
-          <w:szCs w:val="40"/>
-        </w:rPr>
-        <w:t xml:space="preserve"> =</w:t>
-      </w:r>
-      <w:r>
-        <w:rPr>
-          <w:sz w:val="40"/>
-          <w:szCs w:val="40"/>
-        </w:rPr>
-        <w:t xml:space="preserve"> </w:t>
-      </w:r>
-      <w:r>
-        <w:rPr>
-          <w:sz w:val="40"/>
-          <w:szCs w:val="40"/>
-        </w:rPr>
-        <w:t>53.47</w:t>
-      </w:r>
-      <w:r>
-        <w:rPr>
-          <w:sz w:val="40"/>
-          <w:szCs w:val="40"/>
-        </w:rPr>
-        <w:tab/>
-      </w:r>
-      <w:r>
-        <w:rPr>
-          <w:sz w:val="40"/>
-          <w:szCs w:val="40"/>
-        </w:rPr>
-        <w:tab/>
-      </w:r>
-      <w:proofErr w:type="spellStart"/>
-      <w:r>
-        <w:rPr>
-          <w:sz w:val="40"/>
-          <w:szCs w:val="40"/>
-        </w:rPr>
-        <w:t>Std</w:t>
-      </w:r>
-      <w:proofErr w:type="spellEnd"/>
-      <w:r>
-        <w:rPr>
-          <w:sz w:val="40"/>
-          <w:szCs w:val="40"/>
-        </w:rPr>
-        <w:t xml:space="preserve"> Dev = </w:t>
-      </w:r>
-      <w:r>
-        <w:rPr>
-          <w:sz w:val="40"/>
-          <w:szCs w:val="40"/>
-        </w:rPr>
-        <w:t>50.91</w:t>
-      </w:r>
-    </w:p>
-    <w:p>
-      <w:pPr>
-        <w:rPr>
-          <w:sz w:val="40"/>
-          <w:szCs w:val="40"/>
-        </w:rPr>
-      </w:pPr>
-    </w:p>
-    <w:p>
-      <w:pPr>
+    </w:p>
+    <w:p>
+      <w:pPr>
+        <w:ind w:left="720" w:hanging="720"/>
         <w:rPr>
           <w:sz w:val="40"/>
           <w:szCs w:val="40"/>
@@ -776,391 +1397,31 @@
           <w:sz w:val="40"/>
           <w:szCs w:val="40"/>
         </w:rPr>
-        <w:t>= 736</w:t>
-      </w:r>
-    </w:p>
-    <w:p>
-      <w:pPr>
-        <w:rPr>
-          <w:sz w:val="40"/>
-          <w:szCs w:val="40"/>
-        </w:rPr>
-      </w:pPr>
-    </w:p>
-    <w:p>
-      <w:pPr>
-        <w:rPr>
-          <w:sz w:val="40"/>
-          <w:szCs w:val="40"/>
-        </w:rPr>
-      </w:pPr>
-      <w:r>
-        <w:rPr>
-          <w:sz w:val="40"/>
-          <w:szCs w:val="40"/>
-        </w:rPr>
-        <w:t>RL:</w:t>
-      </w:r>
-    </w:p>
-    <w:p>
-      <w:pPr>
-        <w:rPr>
-          <w:sz w:val="40"/>
-          <w:szCs w:val="40"/>
-        </w:rPr>
-      </w:pPr>
-      <w:proofErr w:type="spellStart"/>
-      <w:r>
-        <w:rPr>
-          <w:sz w:val="40"/>
-          <w:szCs w:val="40"/>
-        </w:rPr>
-        <w:t>timeLoss</w:t>
-      </w:r>
-      <w:proofErr w:type="spellEnd"/>
-      <w:r>
-        <w:rPr>
-          <w:sz w:val="40"/>
-          <w:szCs w:val="40"/>
-        </w:rPr>
-        <w:t>:</w:t>
-      </w:r>
-      <w:r>
-        <w:rPr>
-          <w:sz w:val="40"/>
-          <w:szCs w:val="40"/>
-        </w:rPr>
-        <w:tab/>
-        <w:t xml:space="preserve"> mean</w:t>
-      </w:r>
-      <w:r>
-        <w:rPr>
-          <w:sz w:val="40"/>
-          <w:szCs w:val="40"/>
-        </w:rPr>
-        <w:t xml:space="preserve"> =</w:t>
-      </w:r>
-      <w:r>
-        <w:rPr>
-          <w:sz w:val="40"/>
-          <w:szCs w:val="40"/>
-        </w:rPr>
-        <w:tab/>
-      </w:r>
-      <w:r>
-        <w:rPr>
-          <w:sz w:val="40"/>
-          <w:szCs w:val="40"/>
-        </w:rPr>
-        <w:t>62.93</w:t>
-      </w:r>
-      <w:r>
-        <w:rPr>
-          <w:sz w:val="40"/>
-          <w:szCs w:val="40"/>
-        </w:rPr>
-        <w:tab/>
-      </w:r>
-      <w:r>
-        <w:rPr>
-          <w:sz w:val="40"/>
-          <w:szCs w:val="40"/>
-        </w:rPr>
-        <w:tab/>
-      </w:r>
-      <w:proofErr w:type="spellStart"/>
-      <w:r>
-        <w:rPr>
-          <w:sz w:val="40"/>
-          <w:szCs w:val="40"/>
-        </w:rPr>
-        <w:t>Std</w:t>
-      </w:r>
-      <w:proofErr w:type="spellEnd"/>
-      <w:r>
-        <w:rPr>
-          <w:sz w:val="40"/>
-          <w:szCs w:val="40"/>
-        </w:rPr>
-        <w:t xml:space="preserve"> Dev = </w:t>
-      </w:r>
-      <w:r>
-        <w:rPr>
-          <w:sz w:val="40"/>
-          <w:szCs w:val="40"/>
-        </w:rPr>
-        <w:t>77.31</w:t>
-      </w:r>
-    </w:p>
-    <w:p>
-      <w:pPr>
-        <w:rPr>
-          <w:sz w:val="40"/>
-          <w:szCs w:val="40"/>
-        </w:rPr>
-      </w:pPr>
-      <w:proofErr w:type="spellStart"/>
-      <w:r>
-        <w:rPr>
-          <w:sz w:val="40"/>
-          <w:szCs w:val="40"/>
-        </w:rPr>
-        <w:t>timeStopped</w:t>
-      </w:r>
-      <w:proofErr w:type="spellEnd"/>
-      <w:r>
-        <w:rPr>
-          <w:sz w:val="40"/>
-          <w:szCs w:val="40"/>
-        </w:rPr>
-        <w:t>: mean</w:t>
-      </w:r>
-      <w:r>
-        <w:rPr>
-          <w:sz w:val="40"/>
-          <w:szCs w:val="40"/>
-        </w:rPr>
-        <w:t xml:space="preserve"> =</w:t>
-      </w:r>
-      <w:r>
-        <w:rPr>
-          <w:sz w:val="40"/>
-          <w:szCs w:val="40"/>
-        </w:rPr>
-        <w:tab/>
-      </w:r>
-      <w:r>
-        <w:rPr>
-          <w:sz w:val="40"/>
-          <w:szCs w:val="40"/>
-        </w:rPr>
-        <w:t>39.23</w:t>
-      </w:r>
-      <w:r>
-        <w:rPr>
-          <w:sz w:val="40"/>
-          <w:szCs w:val="40"/>
-        </w:rPr>
-        <w:tab/>
-      </w:r>
-      <w:r>
-        <w:rPr>
-          <w:sz w:val="40"/>
-          <w:szCs w:val="40"/>
-        </w:rPr>
-        <w:tab/>
-      </w:r>
-      <w:proofErr w:type="spellStart"/>
-      <w:r>
-        <w:rPr>
-          <w:sz w:val="40"/>
-          <w:szCs w:val="40"/>
-        </w:rPr>
-        <w:t>Std</w:t>
-      </w:r>
-      <w:proofErr w:type="spellEnd"/>
-      <w:r>
-        <w:rPr>
-          <w:sz w:val="40"/>
-          <w:szCs w:val="40"/>
-        </w:rPr>
-        <w:t xml:space="preserve"> Dev = </w:t>
-      </w:r>
-      <w:r>
-        <w:rPr>
-          <w:sz w:val="40"/>
-          <w:szCs w:val="40"/>
-        </w:rPr>
-        <w:t>69.82</w:t>
-      </w:r>
-    </w:p>
-    <w:p>
-      <w:pPr>
-        <w:rPr>
-          <w:sz w:val="40"/>
-          <w:szCs w:val="40"/>
-        </w:rPr>
-      </w:pPr>
-      <w:r>
-        <w:rPr>
-          <w:sz w:val="40"/>
-          <w:szCs w:val="40"/>
-        </w:rPr>
-        <w:t xml:space="preserve">routes completed = </w:t>
-      </w:r>
-      <w:r>
-        <w:rPr>
-          <w:sz w:val="40"/>
-          <w:szCs w:val="40"/>
-        </w:rPr>
-        <w:t>665</w:t>
-      </w:r>
-    </w:p>
-    <w:p>
-      <w:pPr>
-        <w:rPr>
-          <w:sz w:val="40"/>
-          <w:szCs w:val="40"/>
-        </w:rPr>
-      </w:pPr>
-    </w:p>
-    <w:p>
-      <w:pPr>
-        <w:rPr>
-          <w:sz w:val="40"/>
-          <w:szCs w:val="40"/>
-        </w:rPr>
-      </w:pPr>
-      <w:r>
-        <w:rPr>
-          <w:sz w:val="40"/>
-          <w:szCs w:val="40"/>
-        </w:rPr>
-        <w:t xml:space="preserve">Hypothesis: vehicles may not be generated? Thus </w:t>
-      </w:r>
-      <w:proofErr w:type="spellStart"/>
-      <w:r>
-        <w:rPr>
-          <w:sz w:val="40"/>
-          <w:szCs w:val="40"/>
-        </w:rPr>
-        <w:t>timeloss</w:t>
-      </w:r>
-      <w:proofErr w:type="spellEnd"/>
-      <w:r>
-        <w:rPr>
-          <w:sz w:val="40"/>
-          <w:szCs w:val="40"/>
-        </w:rPr>
-        <w:t xml:space="preserve"> isn’t counted? Could try extend incoming roads and test again. </w:t>
-      </w:r>
-    </w:p>
-    <w:p>
-      <w:pPr>
-        <w:rPr>
-          <w:sz w:val="40"/>
-          <w:szCs w:val="40"/>
-        </w:rPr>
-      </w:pPr>
-      <w:r>
-        <w:rPr>
-          <w:sz w:val="40"/>
-          <w:szCs w:val="40"/>
-        </w:rPr>
-        <w:t>Or: RL could be overfitting to training set, and must be tested on new set</w:t>
-      </w:r>
-    </w:p>
-    <w:p>
-      <w:pPr>
-        <w:rPr>
-          <w:sz w:val="40"/>
-          <w:szCs w:val="40"/>
-        </w:rPr>
-      </w:pPr>
-      <w:r>
-        <w:rPr>
-          <w:sz w:val="40"/>
-          <w:szCs w:val="40"/>
-        </w:rPr>
-        <w:lastRenderedPageBreak/>
-        <w:t>Continued on next page</w:t>
-      </w:r>
-    </w:p>
-    <w:p>
-      <w:pPr>
-        <w:rPr>
-          <w:sz w:val="40"/>
-          <w:szCs w:val="40"/>
-        </w:rPr>
-      </w:pPr>
-    </w:p>
-    <w:p>
-      <w:pPr>
-        <w:rPr>
-          <w:sz w:val="40"/>
-          <w:szCs w:val="40"/>
-        </w:rPr>
-      </w:pPr>
-    </w:p>
-    <w:p>
-      <w:pPr>
-        <w:rPr>
-          <w:sz w:val="40"/>
-          <w:szCs w:val="40"/>
-        </w:rPr>
-      </w:pPr>
-    </w:p>
-    <w:p>
-      <w:pPr>
-        <w:rPr>
-          <w:sz w:val="40"/>
-          <w:szCs w:val="40"/>
-        </w:rPr>
-      </w:pPr>
-    </w:p>
-    <w:p>
-      <w:pPr>
-        <w:rPr>
-          <w:sz w:val="40"/>
-          <w:szCs w:val="40"/>
-        </w:rPr>
-      </w:pPr>
-      <w:r>
-        <w:rPr>
-          <w:noProof/>
-          <w:sz w:val="40"/>
-          <w:szCs w:val="40"/>
-          <w:lang w:eastAsia="en-NZ"/>
-        </w:rPr>
-        <w:drawing>
-          <wp:inline distT="0" distB="0" distL="0" distR="0">
-            <wp:extent cx="5729605" cy="5201285"/>
-            <wp:effectExtent l="0" t="0" r="4445" b="0"/>
-            <wp:docPr id="2" name="Picture 2" descr="C:\Users\Elliot\AppData\Local\Microsoft\Windows\INetCache\Content.Word\learningCurve.png"/>
-            <wp:cNvGraphicFramePr>
-              <a:graphicFrameLocks xmlns:a="http://schemas.openxmlformats.org/drawingml/2006/main" noChangeAspect="1"/>
-            </wp:cNvGraphicFramePr>
-            <a:graphic xmlns:a="http://schemas.openxmlformats.org/drawingml/2006/main">
-              <a:graphicData uri="http://schemas.openxmlformats.org/drawingml/2006/picture">
-                <pic:pic xmlns:pic="http://schemas.openxmlformats.org/drawingml/2006/picture">
-                  <pic:nvPicPr>
-                    <pic:cNvPr id="0" name="Picture 58" descr="C:\Users\Elliot\AppData\Local\Microsoft\Windows\INetCache\Content.Word\learningCurve.png"/>
-                    <pic:cNvPicPr>
-                      <a:picLocks noChangeAspect="1" noChangeArrowheads="1"/>
-                    </pic:cNvPicPr>
-                  </pic:nvPicPr>
-                  <pic:blipFill>
-                    <a:blip r:embed="rId10">
-                      <a:extLst>
-                        <a:ext uri="{28A0092B-C50C-407E-A947-70E740481C1C}">
-                          <a14:useLocalDpi xmlns:a14="http://schemas.microsoft.com/office/drawing/2010/main" val="0"/>
-                        </a:ext>
-                      </a:extLst>
-                    </a:blip>
-                    <a:srcRect/>
-                    <a:stretch>
-                      <a:fillRect/>
-                    </a:stretch>
-                  </pic:blipFill>
-                  <pic:spPr bwMode="auto">
-                    <a:xfrm>
-                      <a:off x="0" y="0"/>
-                      <a:ext cx="5729605" cy="5201285"/>
-                    </a:xfrm>
-                    <a:prstGeom prst="rect">
-                      <a:avLst/>
-                    </a:prstGeom>
-                    <a:noFill/>
-                    <a:ln>
-                      <a:noFill/>
-                    </a:ln>
-                  </pic:spPr>
-                </pic:pic>
-              </a:graphicData>
-            </a:graphic>
-          </wp:inline>
-        </w:drawing>
-      </w:r>
+        <w:t xml:space="preserve">= </w:t>
+      </w:r>
+      <w:r>
+        <w:rPr>
+          <w:sz w:val="40"/>
+          <w:szCs w:val="40"/>
+        </w:rPr>
+        <w:t>790</w:t>
+      </w:r>
+    </w:p>
+    <w:p>
+      <w:pPr>
+        <w:rPr>
+          <w:sz w:val="40"/>
+          <w:szCs w:val="40"/>
+        </w:rPr>
+      </w:pPr>
+    </w:p>
+    <w:p>
+      <w:pPr>
+        <w:rPr>
+          <w:sz w:val="40"/>
+          <w:szCs w:val="40"/>
+        </w:rPr>
+      </w:pPr>
     </w:p>
     <w:p/>
     <w:p/>

</xml_diff>

<commit_message>
sync'ing on home pc
</commit_message>
<xml_diff>
--- a/_TiRakauDrive/data/comparison/comparison.docx
+++ b/_TiRakauDrive/data/comparison/comparison.docx
@@ -44,27 +44,14 @@
       <w:r>
         <w:t xml:space="preserve">Figure </w:t>
       </w:r>
-      <w:r>
-        <w:fldChar w:fldCharType="begin"/>
-      </w:r>
-      <w:r>
-        <w:instrText xml:space="preserve"> SEQ Figure \* ARABIC </w:instrText>
-      </w:r>
-      <w:r>
-        <w:fldChar w:fldCharType="separate"/>
-      </w:r>
-      <w:r>
-        <w:rPr>
-          <w:noProof/>
-        </w:rPr>
-        <w:t>1</w:t>
-      </w:r>
-      <w:r>
-        <w:rPr>
-          <w:noProof/>
-        </w:rPr>
-        <w:fldChar w:fldCharType="end"/>
-      </w:r>
+      <w:fldSimple w:instr=" SEQ Figure \* ARABIC ">
+        <w:r>
+          <w:rPr>
+            <w:noProof/>
+          </w:rPr>
+          <w:t>1</w:t>
+        </w:r>
+      </w:fldSimple>
       <w:r>
         <w:t>: EDF time loss</w:t>
       </w:r>
@@ -88,27 +75,14 @@
       <w:r>
         <w:t xml:space="preserve">Figure </w:t>
       </w:r>
-      <w:r>
-        <w:fldChar w:fldCharType="begin"/>
-      </w:r>
-      <w:r>
-        <w:instrText xml:space="preserve"> SEQ Figure \* ARABIC </w:instrText>
-      </w:r>
-      <w:r>
-        <w:fldChar w:fldCharType="separate"/>
-      </w:r>
-      <w:r>
-        <w:rPr>
-          <w:noProof/>
-        </w:rPr>
-        <w:t>2</w:t>
-      </w:r>
-      <w:r>
-        <w:rPr>
-          <w:noProof/>
-        </w:rPr>
-        <w:fldChar w:fldCharType="end"/>
-      </w:r>
+      <w:fldSimple w:instr=" SEQ Figure \* ARABIC ">
+        <w:r>
+          <w:rPr>
+            <w:noProof/>
+          </w:rPr>
+          <w:t>2</w:t>
+        </w:r>
+      </w:fldSimple>
       <w:r>
         <w:t>: SCATS time loss</w:t>
       </w:r>
@@ -179,27 +153,14 @@
       <w:r>
         <w:t xml:space="preserve">Figure </w:t>
       </w:r>
-      <w:r>
-        <w:fldChar w:fldCharType="begin"/>
-      </w:r>
-      <w:r>
-        <w:instrText xml:space="preserve"> SEQ Figure \* ARABIC </w:instrText>
-      </w:r>
-      <w:r>
-        <w:fldChar w:fldCharType="separate"/>
-      </w:r>
-      <w:r>
-        <w:rPr>
-          <w:noProof/>
-        </w:rPr>
-        <w:t>3</w:t>
-      </w:r>
-      <w:r>
-        <w:rPr>
-          <w:noProof/>
-        </w:rPr>
-        <w:fldChar w:fldCharType="end"/>
-      </w:r>
+      <w:fldSimple w:instr=" SEQ Figure \* ARABIC ">
+        <w:r>
+          <w:rPr>
+            <w:noProof/>
+          </w:rPr>
+          <w:t>3</w:t>
+        </w:r>
+      </w:fldSimple>
       <w:r>
         <w:t>: RL time loss</w:t>
       </w:r>
@@ -224,27 +185,14 @@
       <w:r>
         <w:t xml:space="preserve">Figure </w:t>
       </w:r>
-      <w:r>
-        <w:fldChar w:fldCharType="begin"/>
-      </w:r>
-      <w:r>
-        <w:instrText xml:space="preserve"> SEQ Figure \* ARABIC </w:instrText>
-      </w:r>
-      <w:r>
-        <w:fldChar w:fldCharType="separate"/>
-      </w:r>
-      <w:r>
-        <w:rPr>
-          <w:noProof/>
-        </w:rPr>
-        <w:t>4</w:t>
-      </w:r>
-      <w:r>
-        <w:rPr>
-          <w:noProof/>
-        </w:rPr>
-        <w:fldChar w:fldCharType="end"/>
-      </w:r>
+      <w:fldSimple w:instr=" SEQ Figure \* ARABIC ">
+        <w:r>
+          <w:rPr>
+            <w:noProof/>
+          </w:rPr>
+          <w:t>4</w:t>
+        </w:r>
+      </w:fldSimple>
       <w:r>
         <w:t>: EDF time stopped</w:t>
       </w:r>
@@ -269,27 +217,14 @@
       <w:r>
         <w:t xml:space="preserve">Figure </w:t>
       </w:r>
-      <w:r>
-        <w:fldChar w:fldCharType="begin"/>
-      </w:r>
-      <w:r>
-        <w:instrText xml:space="preserve"> SEQ Figure \* ARABIC </w:instrText>
-      </w:r>
-      <w:r>
-        <w:fldChar w:fldCharType="separate"/>
-      </w:r>
-      <w:r>
-        <w:rPr>
-          <w:noProof/>
-        </w:rPr>
-        <w:t>5</w:t>
-      </w:r>
-      <w:r>
-        <w:rPr>
-          <w:noProof/>
-        </w:rPr>
-        <w:fldChar w:fldCharType="end"/>
-      </w:r>
+      <w:fldSimple w:instr=" SEQ Figure \* ARABIC ">
+        <w:r>
+          <w:rPr>
+            <w:noProof/>
+          </w:rPr>
+          <w:t>5</w:t>
+        </w:r>
+      </w:fldSimple>
       <w:r>
         <w:t>: SCATS time stopped</w:t>
       </w:r>
@@ -359,27 +294,14 @@
       <w:r>
         <w:t xml:space="preserve">Figure </w:t>
       </w:r>
-      <w:r>
-        <w:fldChar w:fldCharType="begin"/>
-      </w:r>
-      <w:r>
-        <w:instrText xml:space="preserve"> SEQ Figure \* ARABIC </w:instrText>
-      </w:r>
-      <w:r>
-        <w:fldChar w:fldCharType="separate"/>
-      </w:r>
-      <w:r>
-        <w:rPr>
-          <w:noProof/>
-        </w:rPr>
-        <w:t>6</w:t>
-      </w:r>
-      <w:r>
-        <w:rPr>
-          <w:noProof/>
-        </w:rPr>
-        <w:fldChar w:fldCharType="end"/>
-      </w:r>
+      <w:fldSimple w:instr=" SEQ Figure \* ARABIC ">
+        <w:r>
+          <w:rPr>
+            <w:noProof/>
+          </w:rPr>
+          <w:t>6</w:t>
+        </w:r>
+      </w:fldSimple>
       <w:r>
         <w:t>: RL time stopped</w:t>
       </w:r>
@@ -1136,285 +1058,779 @@
         <w:lastRenderedPageBreak/>
         <w:t>REDO with graphs</w:t>
       </w:r>
+    </w:p>
+    <w:p>
+      <w:pPr>
+        <w:rPr>
+          <w:sz w:val="40"/>
+          <w:szCs w:val="40"/>
+        </w:rPr>
+      </w:pPr>
+    </w:p>
+    <w:p>
+      <w:pPr>
+        <w:rPr>
+          <w:sz w:val="40"/>
+          <w:szCs w:val="40"/>
+        </w:rPr>
+      </w:pPr>
+      <w:r>
+        <w:rPr>
+          <w:sz w:val="40"/>
+          <w:szCs w:val="40"/>
+        </w:rPr>
+        <w:t>New EDF:</w:t>
+      </w:r>
+    </w:p>
+    <w:p>
+      <w:pPr>
+        <w:ind w:left="720" w:hanging="720"/>
+        <w:rPr>
+          <w:sz w:val="40"/>
+          <w:szCs w:val="40"/>
+        </w:rPr>
+      </w:pPr>
+      <w:proofErr w:type="spellStart"/>
+      <w:r>
+        <w:rPr>
+          <w:sz w:val="40"/>
+          <w:szCs w:val="40"/>
+        </w:rPr>
+        <w:t>timeLoss</w:t>
+      </w:r>
+      <w:proofErr w:type="spellEnd"/>
+      <w:r>
+        <w:rPr>
+          <w:sz w:val="40"/>
+          <w:szCs w:val="40"/>
+        </w:rPr>
+        <w:t>:</w:t>
+      </w:r>
+      <w:r>
+        <w:rPr>
+          <w:sz w:val="40"/>
+          <w:szCs w:val="40"/>
+        </w:rPr>
+        <w:tab/>
+        <w:t xml:space="preserve"> mean</w:t>
+      </w:r>
+      <w:r>
+        <w:rPr>
+          <w:sz w:val="40"/>
+          <w:szCs w:val="40"/>
+        </w:rPr>
+        <w:t xml:space="preserve"> =</w:t>
+      </w:r>
+      <w:r>
+        <w:rPr>
+          <w:sz w:val="40"/>
+          <w:szCs w:val="40"/>
+        </w:rPr>
+        <w:t xml:space="preserve"> </w:t>
+      </w:r>
+      <w:r>
+        <w:rPr>
+          <w:sz w:val="40"/>
+          <w:szCs w:val="40"/>
+        </w:rPr>
+        <w:t>59.</w:t>
+      </w:r>
+      <w:r>
+        <w:rPr>
+          <w:sz w:val="40"/>
+          <w:szCs w:val="40"/>
+        </w:rPr>
+        <w:t>4</w:t>
+      </w:r>
+      <w:r>
+        <w:rPr>
+          <w:sz w:val="40"/>
+          <w:szCs w:val="40"/>
+        </w:rPr>
+        <w:tab/>
+      </w:r>
+      <w:r>
+        <w:rPr>
+          <w:sz w:val="40"/>
+          <w:szCs w:val="40"/>
+        </w:rPr>
+        <w:tab/>
+      </w:r>
+      <w:r>
+        <w:rPr>
+          <w:sz w:val="40"/>
+          <w:szCs w:val="40"/>
+        </w:rPr>
+        <w:tab/>
+      </w:r>
+      <w:proofErr w:type="spellStart"/>
+      <w:r>
+        <w:rPr>
+          <w:sz w:val="40"/>
+          <w:szCs w:val="40"/>
+        </w:rPr>
+        <w:t>Std</w:t>
+      </w:r>
+      <w:proofErr w:type="spellEnd"/>
+      <w:r>
+        <w:rPr>
+          <w:sz w:val="40"/>
+          <w:szCs w:val="40"/>
+        </w:rPr>
+        <w:t xml:space="preserve"> Dev = </w:t>
+      </w:r>
+      <w:r>
+        <w:rPr>
+          <w:sz w:val="40"/>
+          <w:szCs w:val="40"/>
+        </w:rPr>
+        <w:t>51.</w:t>
+      </w:r>
+      <w:r>
+        <w:rPr>
+          <w:sz w:val="40"/>
+          <w:szCs w:val="40"/>
+        </w:rPr>
+        <w:t>0</w:t>
+      </w:r>
+    </w:p>
+    <w:p>
+      <w:pPr>
+        <w:rPr>
+          <w:sz w:val="40"/>
+          <w:szCs w:val="40"/>
+        </w:rPr>
+      </w:pPr>
+      <w:proofErr w:type="spellStart"/>
+      <w:r>
+        <w:rPr>
+          <w:sz w:val="40"/>
+          <w:szCs w:val="40"/>
+        </w:rPr>
+        <w:t>timeStopped</w:t>
+      </w:r>
+      <w:proofErr w:type="spellEnd"/>
+      <w:r>
+        <w:rPr>
+          <w:sz w:val="40"/>
+          <w:szCs w:val="40"/>
+        </w:rPr>
+        <w:t>: mean</w:t>
+      </w:r>
+      <w:r>
+        <w:rPr>
+          <w:sz w:val="40"/>
+          <w:szCs w:val="40"/>
+        </w:rPr>
+        <w:t xml:space="preserve"> = </w:t>
+      </w:r>
+      <w:r>
+        <w:rPr>
+          <w:sz w:val="40"/>
+          <w:szCs w:val="40"/>
+        </w:rPr>
+        <w:t>39.</w:t>
+      </w:r>
+      <w:r>
+        <w:rPr>
+          <w:sz w:val="40"/>
+          <w:szCs w:val="40"/>
+        </w:rPr>
+        <w:t>6</w:t>
+      </w:r>
+      <w:r>
+        <w:rPr>
+          <w:sz w:val="40"/>
+          <w:szCs w:val="40"/>
+        </w:rPr>
+        <w:tab/>
+      </w:r>
+      <w:r>
+        <w:rPr>
+          <w:sz w:val="40"/>
+          <w:szCs w:val="40"/>
+        </w:rPr>
+        <w:tab/>
+      </w:r>
+      <w:r>
+        <w:rPr>
+          <w:sz w:val="40"/>
+          <w:szCs w:val="40"/>
+        </w:rPr>
+        <w:tab/>
+      </w:r>
+      <w:proofErr w:type="spellStart"/>
+      <w:r>
+        <w:rPr>
+          <w:sz w:val="40"/>
+          <w:szCs w:val="40"/>
+        </w:rPr>
+        <w:t>Std</w:t>
+      </w:r>
+      <w:proofErr w:type="spellEnd"/>
+      <w:r>
+        <w:rPr>
+          <w:sz w:val="40"/>
+          <w:szCs w:val="40"/>
+        </w:rPr>
+        <w:t xml:space="preserve"> Dev = </w:t>
+      </w:r>
+      <w:r>
+        <w:rPr>
+          <w:sz w:val="40"/>
+          <w:szCs w:val="40"/>
+        </w:rPr>
+        <w:t>45.</w:t>
+      </w:r>
+      <w:r>
+        <w:rPr>
+          <w:sz w:val="40"/>
+          <w:szCs w:val="40"/>
+        </w:rPr>
+        <w:t>1</w:t>
+      </w:r>
+      <w:r>
+        <w:rPr>
+          <w:sz w:val="40"/>
+          <w:szCs w:val="40"/>
+        </w:rPr>
+        <w:t xml:space="preserve"> </w:t>
+      </w:r>
+    </w:p>
+    <w:p>
+      <w:pPr>
+        <w:ind w:left="720" w:hanging="720"/>
+        <w:rPr>
+          <w:sz w:val="40"/>
+          <w:szCs w:val="40"/>
+        </w:rPr>
+      </w:pPr>
+      <w:r>
+        <w:rPr>
+          <w:sz w:val="40"/>
+          <w:szCs w:val="40"/>
+        </w:rPr>
+        <w:t xml:space="preserve">number of vehicle that completed their routes </w:t>
+      </w:r>
+      <w:r>
+        <w:rPr>
+          <w:sz w:val="40"/>
+          <w:szCs w:val="40"/>
+        </w:rPr>
+        <w:t xml:space="preserve">= </w:t>
+      </w:r>
+      <w:r>
+        <w:rPr>
+          <w:sz w:val="40"/>
+          <w:szCs w:val="40"/>
+        </w:rPr>
+        <w:t>790</w:t>
+      </w:r>
+    </w:p>
+    <w:p>
+      <w:pPr>
+        <w:rPr>
+          <w:sz w:val="40"/>
+          <w:szCs w:val="40"/>
+        </w:rPr>
+      </w:pPr>
+      <w:r>
+        <w:rPr>
+          <w:sz w:val="40"/>
+          <w:szCs w:val="40"/>
+        </w:rPr>
+        <w:t>EDF seeds 43-47:</w:t>
+      </w:r>
       <w:bookmarkStart w:id="0" w:name="_GoBack"/>
       <w:bookmarkEnd w:id="0"/>
     </w:p>
-    <w:p>
-      <w:pPr>
-        <w:rPr>
-          <w:sz w:val="40"/>
-          <w:szCs w:val="40"/>
-        </w:rPr>
-      </w:pPr>
-    </w:p>
-    <w:p>
-      <w:pPr>
-        <w:rPr>
-          <w:sz w:val="40"/>
-          <w:szCs w:val="40"/>
-        </w:rPr>
-      </w:pPr>
-      <w:r>
-        <w:rPr>
-          <w:sz w:val="40"/>
-          <w:szCs w:val="40"/>
-        </w:rPr>
-        <w:t>New EDF:</w:t>
-      </w:r>
-    </w:p>
-    <w:p>
-      <w:pPr>
-        <w:ind w:left="720" w:hanging="720"/>
-        <w:rPr>
-          <w:sz w:val="40"/>
-          <w:szCs w:val="40"/>
-        </w:rPr>
-      </w:pPr>
-      <w:proofErr w:type="spellStart"/>
-      <w:r>
-        <w:rPr>
-          <w:sz w:val="40"/>
-          <w:szCs w:val="40"/>
-        </w:rPr>
-        <w:t>timeLoss</w:t>
-      </w:r>
-      <w:proofErr w:type="spellEnd"/>
-      <w:r>
-        <w:rPr>
-          <w:sz w:val="40"/>
-          <w:szCs w:val="40"/>
-        </w:rPr>
-        <w:t>:</w:t>
-      </w:r>
-      <w:r>
-        <w:rPr>
-          <w:sz w:val="40"/>
-          <w:szCs w:val="40"/>
-        </w:rPr>
-        <w:tab/>
-        <w:t xml:space="preserve"> mean</w:t>
-      </w:r>
-      <w:r>
-        <w:rPr>
-          <w:sz w:val="40"/>
-          <w:szCs w:val="40"/>
-        </w:rPr>
-        <w:t xml:space="preserve"> =</w:t>
-      </w:r>
-      <w:r>
-        <w:rPr>
-          <w:sz w:val="40"/>
-          <w:szCs w:val="40"/>
-        </w:rPr>
-        <w:t xml:space="preserve"> </w:t>
-      </w:r>
-      <w:r>
-        <w:rPr>
-          <w:sz w:val="40"/>
-          <w:szCs w:val="40"/>
-        </w:rPr>
-        <w:t>59.</w:t>
-      </w:r>
-      <w:r>
-        <w:rPr>
-          <w:sz w:val="40"/>
-          <w:szCs w:val="40"/>
-        </w:rPr>
-        <w:t>4</w:t>
-      </w:r>
-      <w:r>
-        <w:rPr>
-          <w:sz w:val="40"/>
-          <w:szCs w:val="40"/>
-        </w:rPr>
-        <w:tab/>
-      </w:r>
-      <w:r>
-        <w:rPr>
-          <w:sz w:val="40"/>
-          <w:szCs w:val="40"/>
-        </w:rPr>
-        <w:tab/>
-      </w:r>
-      <w:r>
-        <w:rPr>
-          <w:sz w:val="40"/>
-          <w:szCs w:val="40"/>
-        </w:rPr>
-        <w:tab/>
-      </w:r>
-      <w:proofErr w:type="spellStart"/>
-      <w:r>
-        <w:rPr>
-          <w:sz w:val="40"/>
-          <w:szCs w:val="40"/>
-        </w:rPr>
-        <w:t>Std</w:t>
-      </w:r>
-      <w:proofErr w:type="spellEnd"/>
-      <w:r>
-        <w:rPr>
-          <w:sz w:val="40"/>
-          <w:szCs w:val="40"/>
-        </w:rPr>
-        <w:t xml:space="preserve"> Dev = </w:t>
-      </w:r>
-      <w:r>
-        <w:rPr>
-          <w:sz w:val="40"/>
-          <w:szCs w:val="40"/>
-        </w:rPr>
-        <w:t>51.</w:t>
-      </w:r>
-      <w:r>
-        <w:rPr>
-          <w:sz w:val="40"/>
-          <w:szCs w:val="40"/>
-        </w:rPr>
-        <w:t>0</w:t>
-      </w:r>
-    </w:p>
-    <w:p>
-      <w:pPr>
-        <w:rPr>
-          <w:sz w:val="40"/>
-          <w:szCs w:val="40"/>
-        </w:rPr>
-      </w:pPr>
-      <w:proofErr w:type="spellStart"/>
-      <w:r>
-        <w:rPr>
-          <w:sz w:val="40"/>
-          <w:szCs w:val="40"/>
-        </w:rPr>
-        <w:t>timeStopped</w:t>
-      </w:r>
-      <w:proofErr w:type="spellEnd"/>
-      <w:r>
-        <w:rPr>
-          <w:sz w:val="40"/>
-          <w:szCs w:val="40"/>
-        </w:rPr>
-        <w:t>: mean</w:t>
-      </w:r>
-      <w:r>
-        <w:rPr>
-          <w:sz w:val="40"/>
-          <w:szCs w:val="40"/>
-        </w:rPr>
-        <w:t xml:space="preserve"> = </w:t>
-      </w:r>
-      <w:r>
-        <w:rPr>
-          <w:sz w:val="40"/>
-          <w:szCs w:val="40"/>
-        </w:rPr>
-        <w:t>39.</w:t>
-      </w:r>
-      <w:r>
-        <w:rPr>
-          <w:sz w:val="40"/>
-          <w:szCs w:val="40"/>
-        </w:rPr>
-        <w:t>6</w:t>
-      </w:r>
-      <w:r>
-        <w:rPr>
-          <w:sz w:val="40"/>
-          <w:szCs w:val="40"/>
-        </w:rPr>
-        <w:tab/>
-      </w:r>
-      <w:r>
-        <w:rPr>
-          <w:sz w:val="40"/>
-          <w:szCs w:val="40"/>
-        </w:rPr>
-        <w:tab/>
-      </w:r>
-      <w:r>
-        <w:rPr>
-          <w:sz w:val="40"/>
-          <w:szCs w:val="40"/>
-        </w:rPr>
-        <w:tab/>
-      </w:r>
-      <w:proofErr w:type="spellStart"/>
-      <w:r>
-        <w:rPr>
-          <w:sz w:val="40"/>
-          <w:szCs w:val="40"/>
-        </w:rPr>
-        <w:t>Std</w:t>
-      </w:r>
-      <w:proofErr w:type="spellEnd"/>
-      <w:r>
-        <w:rPr>
-          <w:sz w:val="40"/>
-          <w:szCs w:val="40"/>
-        </w:rPr>
-        <w:t xml:space="preserve"> Dev = </w:t>
-      </w:r>
-      <w:r>
-        <w:rPr>
-          <w:sz w:val="40"/>
-          <w:szCs w:val="40"/>
-        </w:rPr>
-        <w:t>45.</w:t>
-      </w:r>
-      <w:r>
-        <w:rPr>
-          <w:sz w:val="40"/>
-          <w:szCs w:val="40"/>
-        </w:rPr>
-        <w:t>1</w:t>
-      </w:r>
-      <w:r>
-        <w:rPr>
-          <w:sz w:val="40"/>
-          <w:szCs w:val="40"/>
-        </w:rPr>
-        <w:t xml:space="preserve"> </w:t>
-      </w:r>
-    </w:p>
-    <w:p>
-      <w:pPr>
-        <w:ind w:left="720" w:hanging="720"/>
-        <w:rPr>
-          <w:sz w:val="40"/>
-          <w:szCs w:val="40"/>
-        </w:rPr>
-      </w:pPr>
-      <w:r>
-        <w:rPr>
-          <w:sz w:val="40"/>
-          <w:szCs w:val="40"/>
-        </w:rPr>
-        <w:t xml:space="preserve">number of vehicle that completed their routes </w:t>
-      </w:r>
-      <w:r>
-        <w:rPr>
-          <w:sz w:val="40"/>
-          <w:szCs w:val="40"/>
-        </w:rPr>
-        <w:t xml:space="preserve">= </w:t>
-      </w:r>
-      <w:r>
-        <w:rPr>
-          <w:sz w:val="40"/>
-          <w:szCs w:val="40"/>
-        </w:rPr>
-        <w:t>790</w:t>
-      </w:r>
-    </w:p>
-    <w:p>
-      <w:pPr>
-        <w:rPr>
-          <w:sz w:val="40"/>
-          <w:szCs w:val="40"/>
-        </w:rPr>
-      </w:pPr>
-    </w:p>
+    <w:tbl>
+      <w:tblPr>
+        <w:tblStyle w:val="TableGrid"/>
+        <w:tblW w:w="0" w:type="auto"/>
+        <w:tblLook w:val="04A0" w:firstRow="1" w:lastRow="0" w:firstColumn="1" w:lastColumn="0" w:noHBand="0" w:noVBand="1"/>
+      </w:tblPr>
+      <w:tblGrid>
+        <w:gridCol w:w="3129"/>
+        <w:gridCol w:w="3450"/>
+        <w:gridCol w:w="2437"/>
+      </w:tblGrid>
+      <w:tr>
+        <w:tc>
+          <w:tcPr>
+            <w:tcW w:w="3129" w:type="dxa"/>
+          </w:tcPr>
+          <w:p>
+            <w:pPr>
+              <w:rPr>
+                <w:sz w:val="40"/>
+                <w:szCs w:val="40"/>
+              </w:rPr>
+            </w:pPr>
+            <w:proofErr w:type="spellStart"/>
+            <w:r>
+              <w:rPr>
+                <w:sz w:val="40"/>
+                <w:szCs w:val="40"/>
+              </w:rPr>
+              <w:t>timeLoss</w:t>
+            </w:r>
+            <w:proofErr w:type="spellEnd"/>
+            <w:r>
+              <w:rPr>
+                <w:sz w:val="40"/>
+                <w:szCs w:val="40"/>
+              </w:rPr>
+              <w:t xml:space="preserve"> mean</w:t>
+            </w:r>
+          </w:p>
+        </w:tc>
+        <w:tc>
+          <w:tcPr>
+            <w:tcW w:w="3450" w:type="dxa"/>
+          </w:tcPr>
+          <w:p>
+            <w:pPr>
+              <w:rPr>
+                <w:sz w:val="40"/>
+                <w:szCs w:val="40"/>
+              </w:rPr>
+            </w:pPr>
+            <w:proofErr w:type="spellStart"/>
+            <w:r>
+              <w:rPr>
+                <w:sz w:val="40"/>
+                <w:szCs w:val="40"/>
+              </w:rPr>
+              <w:t>timeStopped</w:t>
+            </w:r>
+            <w:proofErr w:type="spellEnd"/>
+            <w:r>
+              <w:rPr>
+                <w:sz w:val="40"/>
+                <w:szCs w:val="40"/>
+              </w:rPr>
+              <w:t xml:space="preserve"> mean</w:t>
+            </w:r>
+          </w:p>
+        </w:tc>
+        <w:tc>
+          <w:tcPr>
+            <w:tcW w:w="2437" w:type="dxa"/>
+          </w:tcPr>
+          <w:p>
+            <w:pPr>
+              <w:rPr>
+                <w:sz w:val="40"/>
+                <w:szCs w:val="40"/>
+              </w:rPr>
+            </w:pPr>
+            <w:r>
+              <w:rPr>
+                <w:sz w:val="40"/>
+                <w:szCs w:val="40"/>
+              </w:rPr>
+              <w:t>Mean speed</w:t>
+            </w:r>
+          </w:p>
+        </w:tc>
+      </w:tr>
+      <w:tr>
+        <w:tc>
+          <w:tcPr>
+            <w:tcW w:w="3129" w:type="dxa"/>
+          </w:tcPr>
+          <w:p>
+            <w:pPr>
+              <w:rPr>
+                <w:sz w:val="40"/>
+                <w:szCs w:val="40"/>
+              </w:rPr>
+            </w:pPr>
+            <w:r>
+              <w:rPr>
+                <w:sz w:val="40"/>
+                <w:szCs w:val="40"/>
+              </w:rPr>
+              <w:t>57</w:t>
+            </w:r>
+          </w:p>
+        </w:tc>
+        <w:tc>
+          <w:tcPr>
+            <w:tcW w:w="3450" w:type="dxa"/>
+          </w:tcPr>
+          <w:p>
+            <w:pPr>
+              <w:rPr>
+                <w:sz w:val="40"/>
+                <w:szCs w:val="40"/>
+              </w:rPr>
+            </w:pPr>
+            <w:r>
+              <w:rPr>
+                <w:sz w:val="40"/>
+                <w:szCs w:val="40"/>
+              </w:rPr>
+              <w:t>39</w:t>
+            </w:r>
+          </w:p>
+        </w:tc>
+        <w:tc>
+          <w:tcPr>
+            <w:tcW w:w="2437" w:type="dxa"/>
+          </w:tcPr>
+          <w:p>
+            <w:pPr>
+              <w:rPr>
+                <w:sz w:val="40"/>
+                <w:szCs w:val="40"/>
+              </w:rPr>
+            </w:pPr>
+            <w:r>
+              <w:rPr>
+                <w:sz w:val="40"/>
+                <w:szCs w:val="40"/>
+              </w:rPr>
+              <w:t>7.</w:t>
+            </w:r>
+            <w:r>
+              <w:rPr>
+                <w:sz w:val="40"/>
+                <w:szCs w:val="40"/>
+              </w:rPr>
+              <w:t>78</w:t>
+            </w:r>
+          </w:p>
+        </w:tc>
+      </w:tr>
+      <w:tr>
+        <w:tc>
+          <w:tcPr>
+            <w:tcW w:w="3129" w:type="dxa"/>
+          </w:tcPr>
+          <w:p>
+            <w:pPr>
+              <w:rPr>
+                <w:sz w:val="40"/>
+                <w:szCs w:val="40"/>
+              </w:rPr>
+            </w:pPr>
+            <w:r>
+              <w:rPr>
+                <w:sz w:val="40"/>
+                <w:szCs w:val="40"/>
+              </w:rPr>
+              <w:t>51</w:t>
+            </w:r>
+          </w:p>
+        </w:tc>
+        <w:tc>
+          <w:tcPr>
+            <w:tcW w:w="3450" w:type="dxa"/>
+          </w:tcPr>
+          <w:p>
+            <w:pPr>
+              <w:rPr>
+                <w:sz w:val="40"/>
+                <w:szCs w:val="40"/>
+              </w:rPr>
+            </w:pPr>
+            <w:r>
+              <w:rPr>
+                <w:sz w:val="40"/>
+                <w:szCs w:val="40"/>
+              </w:rPr>
+              <w:t>35</w:t>
+            </w:r>
+          </w:p>
+        </w:tc>
+        <w:tc>
+          <w:tcPr>
+            <w:tcW w:w="2437" w:type="dxa"/>
+          </w:tcPr>
+          <w:p>
+            <w:pPr>
+              <w:rPr>
+                <w:sz w:val="40"/>
+                <w:szCs w:val="40"/>
+              </w:rPr>
+            </w:pPr>
+            <w:r>
+              <w:rPr>
+                <w:sz w:val="40"/>
+                <w:szCs w:val="40"/>
+              </w:rPr>
+              <w:t>7.57</w:t>
+            </w:r>
+          </w:p>
+        </w:tc>
+      </w:tr>
+      <w:tr>
+        <w:tc>
+          <w:tcPr>
+            <w:tcW w:w="3129" w:type="dxa"/>
+          </w:tcPr>
+          <w:p>
+            <w:pPr>
+              <w:rPr>
+                <w:sz w:val="40"/>
+                <w:szCs w:val="40"/>
+              </w:rPr>
+            </w:pPr>
+            <w:r>
+              <w:rPr>
+                <w:sz w:val="40"/>
+                <w:szCs w:val="40"/>
+              </w:rPr>
+              <w:t>50</w:t>
+            </w:r>
+          </w:p>
+        </w:tc>
+        <w:tc>
+          <w:tcPr>
+            <w:tcW w:w="3450" w:type="dxa"/>
+          </w:tcPr>
+          <w:p>
+            <w:pPr>
+              <w:rPr>
+                <w:sz w:val="40"/>
+                <w:szCs w:val="40"/>
+              </w:rPr>
+            </w:pPr>
+            <w:r>
+              <w:rPr>
+                <w:sz w:val="40"/>
+                <w:szCs w:val="40"/>
+              </w:rPr>
+              <w:t>32</w:t>
+            </w:r>
+          </w:p>
+        </w:tc>
+        <w:tc>
+          <w:tcPr>
+            <w:tcW w:w="2437" w:type="dxa"/>
+          </w:tcPr>
+          <w:p>
+            <w:pPr>
+              <w:rPr>
+                <w:sz w:val="40"/>
+                <w:szCs w:val="40"/>
+              </w:rPr>
+            </w:pPr>
+            <w:r>
+              <w:rPr>
+                <w:sz w:val="40"/>
+                <w:szCs w:val="40"/>
+              </w:rPr>
+              <w:t>8.25</w:t>
+            </w:r>
+          </w:p>
+        </w:tc>
+      </w:tr>
+      <w:tr>
+        <w:tc>
+          <w:tcPr>
+            <w:tcW w:w="3129" w:type="dxa"/>
+          </w:tcPr>
+          <w:p>
+            <w:pPr>
+              <w:rPr>
+                <w:sz w:val="40"/>
+                <w:szCs w:val="40"/>
+              </w:rPr>
+            </w:pPr>
+            <w:r>
+              <w:rPr>
+                <w:sz w:val="40"/>
+                <w:szCs w:val="40"/>
+              </w:rPr>
+              <w:t>54</w:t>
+            </w:r>
+          </w:p>
+        </w:tc>
+        <w:tc>
+          <w:tcPr>
+            <w:tcW w:w="3450" w:type="dxa"/>
+          </w:tcPr>
+          <w:p>
+            <w:pPr>
+              <w:rPr>
+                <w:sz w:val="40"/>
+                <w:szCs w:val="40"/>
+              </w:rPr>
+            </w:pPr>
+            <w:r>
+              <w:rPr>
+                <w:sz w:val="40"/>
+                <w:szCs w:val="40"/>
+              </w:rPr>
+              <w:t>36</w:t>
+            </w:r>
+          </w:p>
+        </w:tc>
+        <w:tc>
+          <w:tcPr>
+            <w:tcW w:w="2437" w:type="dxa"/>
+          </w:tcPr>
+          <w:p>
+            <w:pPr>
+              <w:rPr>
+                <w:sz w:val="40"/>
+                <w:szCs w:val="40"/>
+              </w:rPr>
+            </w:pPr>
+            <w:r>
+              <w:rPr>
+                <w:sz w:val="40"/>
+                <w:szCs w:val="40"/>
+              </w:rPr>
+              <w:t>7.87</w:t>
+            </w:r>
+          </w:p>
+        </w:tc>
+      </w:tr>
+      <w:tr>
+        <w:tc>
+          <w:tcPr>
+            <w:tcW w:w="3129" w:type="dxa"/>
+          </w:tcPr>
+          <w:p>
+            <w:pPr>
+              <w:rPr>
+                <w:sz w:val="40"/>
+                <w:szCs w:val="40"/>
+              </w:rPr>
+            </w:pPr>
+            <w:r>
+              <w:rPr>
+                <w:sz w:val="40"/>
+                <w:szCs w:val="40"/>
+              </w:rPr>
+              <w:t>58</w:t>
+            </w:r>
+          </w:p>
+        </w:tc>
+        <w:tc>
+          <w:tcPr>
+            <w:tcW w:w="3450" w:type="dxa"/>
+          </w:tcPr>
+          <w:p>
+            <w:pPr>
+              <w:rPr>
+                <w:sz w:val="40"/>
+                <w:szCs w:val="40"/>
+              </w:rPr>
+            </w:pPr>
+            <w:r>
+              <w:rPr>
+                <w:sz w:val="40"/>
+                <w:szCs w:val="40"/>
+              </w:rPr>
+              <w:t>39</w:t>
+            </w:r>
+          </w:p>
+        </w:tc>
+        <w:tc>
+          <w:tcPr>
+            <w:tcW w:w="2437" w:type="dxa"/>
+          </w:tcPr>
+          <w:p>
+            <w:pPr>
+              <w:rPr>
+                <w:sz w:val="40"/>
+                <w:szCs w:val="40"/>
+              </w:rPr>
+            </w:pPr>
+            <w:r>
+              <w:rPr>
+                <w:sz w:val="40"/>
+                <w:szCs w:val="40"/>
+              </w:rPr>
+              <w:t>7.79</w:t>
+            </w:r>
+          </w:p>
+        </w:tc>
+      </w:tr>
+      <w:tr>
+        <w:tc>
+          <w:tcPr>
+            <w:tcW w:w="3129" w:type="dxa"/>
+          </w:tcPr>
+          <w:p>
+            <w:pPr>
+              <w:rPr>
+                <w:sz w:val="40"/>
+                <w:szCs w:val="40"/>
+              </w:rPr>
+            </w:pPr>
+            <w:proofErr w:type="spellStart"/>
+            <w:r>
+              <w:rPr>
+                <w:sz w:val="40"/>
+                <w:szCs w:val="40"/>
+              </w:rPr>
+              <w:t>Avg</w:t>
+            </w:r>
+            <w:proofErr w:type="spellEnd"/>
+            <w:r>
+              <w:rPr>
+                <w:sz w:val="40"/>
+                <w:szCs w:val="40"/>
+              </w:rPr>
+              <w:t xml:space="preserve">: </w:t>
+            </w:r>
+            <w:r>
+              <w:rPr>
+                <w:sz w:val="40"/>
+                <w:szCs w:val="40"/>
+              </w:rPr>
+              <w:t>54</w:t>
+            </w:r>
+          </w:p>
+        </w:tc>
+        <w:tc>
+          <w:tcPr>
+            <w:tcW w:w="3450" w:type="dxa"/>
+          </w:tcPr>
+          <w:p>
+            <w:pPr>
+              <w:rPr>
+                <w:sz w:val="40"/>
+                <w:szCs w:val="40"/>
+              </w:rPr>
+            </w:pPr>
+            <w:r>
+              <w:rPr>
+                <w:sz w:val="40"/>
+                <w:szCs w:val="40"/>
+              </w:rPr>
+              <w:t>36.2</w:t>
+            </w:r>
+          </w:p>
+        </w:tc>
+        <w:tc>
+          <w:tcPr>
+            <w:tcW w:w="2437" w:type="dxa"/>
+          </w:tcPr>
+          <w:p>
+            <w:pPr>
+              <w:rPr>
+                <w:sz w:val="40"/>
+                <w:szCs w:val="40"/>
+              </w:rPr>
+            </w:pPr>
+            <w:r>
+              <w:rPr>
+                <w:sz w:val="40"/>
+                <w:szCs w:val="40"/>
+              </w:rPr>
+              <w:t>7.852</w:t>
+            </w:r>
+          </w:p>
+        </w:tc>
+      </w:tr>
+    </w:tbl>
     <w:p>
       <w:pPr>
         <w:rPr>
@@ -1876,6 +2292,25 @@
       <w:szCs w:val="18"/>
     </w:rPr>
   </w:style>
+  <w:style w:type="table" w:styleId="TableGrid">
+    <w:name w:val="Table Grid"/>
+    <w:basedOn w:val="TableNormal"/>
+    <w:uiPriority w:val="39"/>
+    <w:rsid w:val="00DD3A36"/>
+    <w:pPr>
+      <w:spacing w:after="0" w:line="240" w:lineRule="auto"/>
+    </w:pPr>
+    <w:tblPr>
+      <w:tblBorders>
+        <w:top w:val="single" w:sz="4" w:space="0" w:color="auto"/>
+        <w:left w:val="single" w:sz="4" w:space="0" w:color="auto"/>
+        <w:bottom w:val="single" w:sz="4" w:space="0" w:color="auto"/>
+        <w:right w:val="single" w:sz="4" w:space="0" w:color="auto"/>
+        <w:insideH w:val="single" w:sz="4" w:space="0" w:color="auto"/>
+        <w:insideV w:val="single" w:sz="4" w:space="0" w:color="auto"/>
+      </w:tblBorders>
+    </w:tblPr>
+  </w:style>
 </w:styles>
 </file>
 

</xml_diff>